<commit_message>
added some report files.
</commit_message>
<xml_diff>
--- a/docs/progress table.docx
+++ b/docs/progress table.docx
@@ -9,9 +9,10 @@
         <w:tblLook w:val="04A0" w:firstRow="1" w:lastRow="0" w:firstColumn="1" w:lastColumn="0" w:noHBand="0" w:noVBand="1"/>
       </w:tblPr>
       <w:tblGrid>
-        <w:gridCol w:w="7472"/>
+        <w:gridCol w:w="723"/>
+        <w:gridCol w:w="6757"/>
         <w:gridCol w:w="745"/>
-        <w:gridCol w:w="799"/>
+        <w:gridCol w:w="791"/>
       </w:tblGrid>
       <w:tr>
         <w:trPr>
@@ -20,7 +21,7 @@
         <w:tc>
           <w:tcPr>
             <w:cnfStyle w:val="001000000000" w:firstRow="0" w:lastRow="0" w:firstColumn="1" w:lastColumn="0" w:oddVBand="0" w:evenVBand="0" w:oddHBand="0" w:evenHBand="0" w:firstRowFirstColumn="0" w:firstRowLastColumn="0" w:lastRowFirstColumn="0" w:lastRowLastColumn="0"/>
-            <w:tcW w:w="7472" w:type="dxa"/>
+            <w:tcW w:w="279" w:type="dxa"/>
             <w:shd w:val="clear" w:color="auto" w:fill="2E74B5" w:themeFill="accent5" w:themeFillShade="BF"/>
           </w:tcPr>
           <w:p>
@@ -28,6 +29,21 @@
               <w:jc w:val="center"/>
             </w:pPr>
             <w:r>
+              <w:t>Index</w:t>
+            </w:r>
+          </w:p>
+        </w:tc>
+        <w:tc>
+          <w:tcPr>
+            <w:tcW w:w="7201" w:type="dxa"/>
+            <w:shd w:val="clear" w:color="auto" w:fill="2E74B5" w:themeFill="accent5" w:themeFillShade="BF"/>
+          </w:tcPr>
+          <w:p>
+            <w:pPr>
+              <w:jc w:val="center"/>
+              <w:cnfStyle w:val="100000000000" w:firstRow="1" w:lastRow="0" w:firstColumn="0" w:lastColumn="0" w:oddVBand="0" w:evenVBand="0" w:oddHBand="0" w:evenHBand="0" w:firstRowFirstColumn="0" w:firstRowLastColumn="0" w:lastRowFirstColumn="0" w:lastRowLastColumn="0"/>
+            </w:pPr>
+            <w:r>
               <w:t>Chapter</w:t>
             </w:r>
           </w:p>
@@ -49,7 +65,7 @@
         </w:tc>
         <w:tc>
           <w:tcPr>
-            <w:tcW w:w="799" w:type="dxa"/>
+            <w:tcW w:w="791" w:type="dxa"/>
             <w:shd w:val="clear" w:color="auto" w:fill="2E74B5" w:themeFill="accent5" w:themeFillShade="BF"/>
           </w:tcPr>
           <w:p>
@@ -67,12 +83,24 @@
         <w:tc>
           <w:tcPr>
             <w:cnfStyle w:val="001000000000" w:firstRow="0" w:lastRow="0" w:firstColumn="1" w:lastColumn="0" w:oddVBand="0" w:evenVBand="0" w:oddHBand="0" w:evenHBand="0" w:firstRowFirstColumn="0" w:firstRowLastColumn="0" w:lastRowFirstColumn="0" w:lastRowLastColumn="0"/>
-            <w:tcW w:w="7472" w:type="dxa"/>
+            <w:tcW w:w="279" w:type="dxa"/>
             <w:shd w:val="clear" w:color="auto" w:fill="323E4F" w:themeFill="text2" w:themeFillShade="BF"/>
           </w:tcPr>
           <w:p>
             <w:pPr>
-              <w:jc w:val="both"/>
+              <w:jc w:val="center"/>
+            </w:pPr>
+          </w:p>
+        </w:tc>
+        <w:tc>
+          <w:tcPr>
+            <w:tcW w:w="7201" w:type="dxa"/>
+            <w:shd w:val="clear" w:color="auto" w:fill="323E4F" w:themeFill="text2" w:themeFillShade="BF"/>
+          </w:tcPr>
+          <w:p>
+            <w:pPr>
+              <w:jc w:val="both"/>
+              <w:cnfStyle w:val="000000000000" w:firstRow="0" w:lastRow="0" w:firstColumn="0" w:lastColumn="0" w:oddVBand="0" w:evenVBand="0" w:oddHBand="0" w:evenHBand="0" w:firstRowFirstColumn="0" w:firstRowLastColumn="0" w:lastRowFirstColumn="0" w:lastRowLastColumn="0"/>
             </w:pPr>
             <w:r>
               <w:t>Chapter 01: Introduction</w:t>
@@ -90,18 +118,1071 @@
               <w:cnfStyle w:val="000000000000" w:firstRow="0" w:lastRow="0" w:firstColumn="0" w:lastColumn="0" w:oddVBand="0" w:evenVBand="0" w:oddHBand="0" w:evenHBand="0" w:firstRowFirstColumn="0" w:firstRowLastColumn="0" w:lastRowFirstColumn="0" w:lastRowLastColumn="0"/>
             </w:pPr>
             <w:r>
+              <w:t>20</w:t>
+            </w:r>
+          </w:p>
+        </w:tc>
+        <w:tc>
+          <w:tcPr>
+            <w:tcW w:w="791" w:type="dxa"/>
+            <w:shd w:val="clear" w:color="auto" w:fill="323E4F" w:themeFill="text2" w:themeFillShade="BF"/>
+          </w:tcPr>
+          <w:p>
+            <w:pPr>
+              <w:jc w:val="center"/>
+              <w:cnfStyle w:val="000000000000" w:firstRow="0" w:lastRow="0" w:firstColumn="0" w:lastColumn="0" w:oddVBand="0" w:evenVBand="0" w:oddHBand="0" w:evenHBand="0" w:firstRowFirstColumn="0" w:firstRowLastColumn="0" w:lastRowFirstColumn="0" w:lastRowLastColumn="0"/>
+            </w:pPr>
+            <w:r>
+              <w:t>N/A</w:t>
+            </w:r>
+          </w:p>
+        </w:tc>
+      </w:tr>
+      <w:tr>
+        <w:tc>
+          <w:tcPr>
+            <w:cnfStyle w:val="001000000000" w:firstRow="0" w:lastRow="0" w:firstColumn="1" w:lastColumn="0" w:oddVBand="0" w:evenVBand="0" w:oddHBand="0" w:evenHBand="0" w:firstRowFirstColumn="0" w:firstRowLastColumn="0" w:lastRowFirstColumn="0" w:lastRowLastColumn="0"/>
+            <w:tcW w:w="279" w:type="dxa"/>
+            <w:shd w:val="clear" w:color="auto" w:fill="8EAADB" w:themeFill="accent1" w:themeFillTint="99"/>
+          </w:tcPr>
+          <w:p>
+            <w:pPr>
+              <w:jc w:val="center"/>
+            </w:pPr>
+            <w:r>
+              <w:t>1</w:t>
+            </w:r>
+          </w:p>
+        </w:tc>
+        <w:tc>
+          <w:tcPr>
+            <w:tcW w:w="7201" w:type="dxa"/>
+            <w:shd w:val="clear" w:color="auto" w:fill="8EAADB" w:themeFill="accent1" w:themeFillTint="99"/>
+          </w:tcPr>
+          <w:p>
+            <w:pPr>
+              <w:ind w:left="720"/>
+              <w:jc w:val="both"/>
+              <w:cnfStyle w:val="000000000000" w:firstRow="0" w:lastRow="0" w:firstColumn="0" w:lastColumn="0" w:oddVBand="0" w:evenVBand="0" w:oddHBand="0" w:evenHBand="0" w:firstRowFirstColumn="0" w:firstRowLastColumn="0" w:lastRowFirstColumn="0" w:lastRowLastColumn="0"/>
+              <w:rPr>
+                <w:b/>
+                <w:bCs/>
+              </w:rPr>
+            </w:pPr>
+            <w:r>
+              <w:t>Research background and importance</w:t>
+            </w:r>
+          </w:p>
+        </w:tc>
+        <w:tc>
+          <w:tcPr>
+            <w:tcW w:w="745" w:type="dxa"/>
+          </w:tcPr>
+          <w:p>
+            <w:pPr>
+              <w:jc w:val="center"/>
+              <w:cnfStyle w:val="000000000000" w:firstRow="0" w:lastRow="0" w:firstColumn="0" w:lastColumn="0" w:oddVBand="0" w:evenVBand="0" w:oddHBand="0" w:evenHBand="0" w:firstRowFirstColumn="0" w:firstRowLastColumn="0" w:lastRowFirstColumn="0" w:lastRowLastColumn="0"/>
+            </w:pPr>
+            <w:r>
+              <w:t>1</w:t>
+            </w:r>
+          </w:p>
+        </w:tc>
+        <w:tc>
+          <w:tcPr>
+            <w:tcW w:w="791" w:type="dxa"/>
+            <w:shd w:val="clear" w:color="auto" w:fill="538135" w:themeFill="accent6" w:themeFillShade="BF"/>
+          </w:tcPr>
+          <w:p>
+            <w:pPr>
+              <w:jc w:val="center"/>
+              <w:cnfStyle w:val="000000000000" w:firstRow="0" w:lastRow="0" w:firstColumn="0" w:lastColumn="0" w:oddVBand="0" w:evenVBand="0" w:oddHBand="0" w:evenHBand="0" w:firstRowFirstColumn="0" w:firstRowLastColumn="0" w:lastRowFirstColumn="0" w:lastRowLastColumn="0"/>
+            </w:pPr>
+            <w:r>
+              <w:t>Done!</w:t>
+            </w:r>
+          </w:p>
+        </w:tc>
+      </w:tr>
+      <w:tr>
+        <w:tc>
+          <w:tcPr>
+            <w:cnfStyle w:val="001000000000" w:firstRow="0" w:lastRow="0" w:firstColumn="1" w:lastColumn="0" w:oddVBand="0" w:evenVBand="0" w:oddHBand="0" w:evenHBand="0" w:firstRowFirstColumn="0" w:firstRowLastColumn="0" w:lastRowFirstColumn="0" w:lastRowLastColumn="0"/>
+            <w:tcW w:w="279" w:type="dxa"/>
+            <w:shd w:val="clear" w:color="auto" w:fill="8EAADB" w:themeFill="accent1" w:themeFillTint="99"/>
+          </w:tcPr>
+          <w:p>
+            <w:pPr>
+              <w:jc w:val="center"/>
+            </w:pPr>
+            <w:r>
+              <w:t>2</w:t>
+            </w:r>
+          </w:p>
+        </w:tc>
+        <w:tc>
+          <w:tcPr>
+            <w:tcW w:w="7201" w:type="dxa"/>
+            <w:shd w:val="clear" w:color="auto" w:fill="8EAADB" w:themeFill="accent1" w:themeFillTint="99"/>
+          </w:tcPr>
+          <w:p>
+            <w:pPr>
+              <w:ind w:left="720"/>
+              <w:jc w:val="both"/>
+              <w:cnfStyle w:val="000000000000" w:firstRow="0" w:lastRow="0" w:firstColumn="0" w:lastColumn="0" w:oddVBand="0" w:evenVBand="0" w:oddHBand="0" w:evenHBand="0" w:firstRowFirstColumn="0" w:firstRowLastColumn="0" w:lastRowFirstColumn="0" w:lastRowLastColumn="0"/>
+            </w:pPr>
+            <w:r>
+              <w:t>Reference Study: intro</w:t>
+            </w:r>
+          </w:p>
+        </w:tc>
+        <w:tc>
+          <w:tcPr>
+            <w:tcW w:w="745" w:type="dxa"/>
+          </w:tcPr>
+          <w:p>
+            <w:pPr>
+              <w:jc w:val="center"/>
+              <w:cnfStyle w:val="000000000000" w:firstRow="0" w:lastRow="0" w:firstColumn="0" w:lastColumn="0" w:oddVBand="0" w:evenVBand="0" w:oddHBand="0" w:evenHBand="0" w:firstRowFirstColumn="0" w:firstRowLastColumn="0" w:lastRowFirstColumn="0" w:lastRowLastColumn="0"/>
+            </w:pPr>
+            <w:r>
+              <w:t>1</w:t>
+            </w:r>
+          </w:p>
+        </w:tc>
+        <w:tc>
+          <w:tcPr>
+            <w:tcW w:w="791" w:type="dxa"/>
+            <w:shd w:val="clear" w:color="auto" w:fill="538135" w:themeFill="accent6" w:themeFillShade="BF"/>
+          </w:tcPr>
+          <w:p>
+            <w:pPr>
+              <w:jc w:val="center"/>
+              <w:cnfStyle w:val="000000000000" w:firstRow="0" w:lastRow="0" w:firstColumn="0" w:lastColumn="0" w:oddVBand="0" w:evenVBand="0" w:oddHBand="0" w:evenHBand="0" w:firstRowFirstColumn="0" w:firstRowLastColumn="0" w:lastRowFirstColumn="0" w:lastRowLastColumn="0"/>
+            </w:pPr>
+            <w:r>
+              <w:t>Done!</w:t>
+            </w:r>
+          </w:p>
+        </w:tc>
+      </w:tr>
+      <w:tr>
+        <w:tc>
+          <w:tcPr>
+            <w:cnfStyle w:val="001000000000" w:firstRow="0" w:lastRow="0" w:firstColumn="1" w:lastColumn="0" w:oddVBand="0" w:evenVBand="0" w:oddHBand="0" w:evenHBand="0" w:firstRowFirstColumn="0" w:firstRowLastColumn="0" w:lastRowFirstColumn="0" w:lastRowLastColumn="0"/>
+            <w:tcW w:w="279" w:type="dxa"/>
+            <w:shd w:val="clear" w:color="auto" w:fill="8EAADB" w:themeFill="accent1" w:themeFillTint="99"/>
+          </w:tcPr>
+          <w:p>
+            <w:pPr>
+              <w:jc w:val="center"/>
+            </w:pPr>
+            <w:r>
+              <w:t>3</w:t>
+            </w:r>
+          </w:p>
+        </w:tc>
+        <w:tc>
+          <w:tcPr>
+            <w:tcW w:w="7201" w:type="dxa"/>
+            <w:shd w:val="clear" w:color="auto" w:fill="8EAADB" w:themeFill="accent1" w:themeFillTint="99"/>
+          </w:tcPr>
+          <w:p>
+            <w:pPr>
+              <w:ind w:left="1440"/>
+              <w:jc w:val="both"/>
+              <w:cnfStyle w:val="000000000000" w:firstRow="0" w:lastRow="0" w:firstColumn="0" w:lastColumn="0" w:oddVBand="0" w:evenVBand="0" w:oddHBand="0" w:evenHBand="0" w:firstRowFirstColumn="0" w:firstRowLastColumn="0" w:lastRowFirstColumn="0" w:lastRowLastColumn="0"/>
+            </w:pPr>
+            <w:r>
+              <w:t>Reference Study: Machine Learning</w:t>
+            </w:r>
+          </w:p>
+        </w:tc>
+        <w:tc>
+          <w:tcPr>
+            <w:tcW w:w="745" w:type="dxa"/>
+          </w:tcPr>
+          <w:p>
+            <w:pPr>
+              <w:jc w:val="center"/>
+              <w:cnfStyle w:val="000000000000" w:firstRow="0" w:lastRow="0" w:firstColumn="0" w:lastColumn="0" w:oddVBand="0" w:evenVBand="0" w:oddHBand="0" w:evenHBand="0" w:firstRowFirstColumn="0" w:firstRowLastColumn="0" w:lastRowFirstColumn="0" w:lastRowLastColumn="0"/>
+            </w:pPr>
+            <w:r>
+              <w:t>3</w:t>
+            </w:r>
+          </w:p>
+        </w:tc>
+        <w:tc>
+          <w:tcPr>
+            <w:tcW w:w="791" w:type="dxa"/>
+            <w:shd w:val="clear" w:color="auto" w:fill="538135" w:themeFill="accent6" w:themeFillShade="BF"/>
+          </w:tcPr>
+          <w:p>
+            <w:pPr>
+              <w:jc w:val="center"/>
+              <w:cnfStyle w:val="000000000000" w:firstRow="0" w:lastRow="0" w:firstColumn="0" w:lastColumn="0" w:oddVBand="0" w:evenVBand="0" w:oddHBand="0" w:evenHBand="0" w:firstRowFirstColumn="0" w:firstRowLastColumn="0" w:lastRowFirstColumn="0" w:lastRowLastColumn="0"/>
+            </w:pPr>
+            <w:r>
+              <w:t>Done!</w:t>
+            </w:r>
+          </w:p>
+        </w:tc>
+      </w:tr>
+      <w:tr>
+        <w:tc>
+          <w:tcPr>
+            <w:cnfStyle w:val="001000000000" w:firstRow="0" w:lastRow="0" w:firstColumn="1" w:lastColumn="0" w:oddVBand="0" w:evenVBand="0" w:oddHBand="0" w:evenHBand="0" w:firstRowFirstColumn="0" w:firstRowLastColumn="0" w:lastRowFirstColumn="0" w:lastRowLastColumn="0"/>
+            <w:tcW w:w="279" w:type="dxa"/>
+            <w:shd w:val="clear" w:color="auto" w:fill="8EAADB" w:themeFill="accent1" w:themeFillTint="99"/>
+          </w:tcPr>
+          <w:p>
+            <w:pPr>
+              <w:jc w:val="center"/>
+            </w:pPr>
+            <w:r>
+              <w:t>4</w:t>
+            </w:r>
+          </w:p>
+        </w:tc>
+        <w:tc>
+          <w:tcPr>
+            <w:tcW w:w="7201" w:type="dxa"/>
+            <w:shd w:val="clear" w:color="auto" w:fill="8EAADB" w:themeFill="accent1" w:themeFillTint="99"/>
+          </w:tcPr>
+          <w:p>
+            <w:pPr>
+              <w:ind w:left="1440"/>
+              <w:jc w:val="both"/>
+              <w:cnfStyle w:val="000000000000" w:firstRow="0" w:lastRow="0" w:firstColumn="0" w:lastColumn="0" w:oddVBand="0" w:evenVBand="0" w:oddHBand="0" w:evenHBand="0" w:firstRowFirstColumn="0" w:firstRowLastColumn="0" w:lastRowFirstColumn="0" w:lastRowLastColumn="0"/>
+            </w:pPr>
+            <w:r>
+              <w:t>Reference Study: Deep Learning</w:t>
+            </w:r>
+          </w:p>
+        </w:tc>
+        <w:tc>
+          <w:tcPr>
+            <w:tcW w:w="745" w:type="dxa"/>
+          </w:tcPr>
+          <w:p>
+            <w:pPr>
+              <w:jc w:val="center"/>
+              <w:cnfStyle w:val="000000000000" w:firstRow="0" w:lastRow="0" w:firstColumn="0" w:lastColumn="0" w:oddVBand="0" w:evenVBand="0" w:oddHBand="0" w:evenHBand="0" w:firstRowFirstColumn="0" w:firstRowLastColumn="0" w:lastRowFirstColumn="0" w:lastRowLastColumn="0"/>
+            </w:pPr>
+            <w:r>
+              <w:t>2</w:t>
+            </w:r>
+          </w:p>
+        </w:tc>
+        <w:tc>
+          <w:tcPr>
+            <w:tcW w:w="791" w:type="dxa"/>
+            <w:shd w:val="clear" w:color="auto" w:fill="538135" w:themeFill="accent6" w:themeFillShade="BF"/>
+          </w:tcPr>
+          <w:p>
+            <w:pPr>
+              <w:jc w:val="center"/>
+              <w:cnfStyle w:val="000000000000" w:firstRow="0" w:lastRow="0" w:firstColumn="0" w:lastColumn="0" w:oddVBand="0" w:evenVBand="0" w:oddHBand="0" w:evenHBand="0" w:firstRowFirstColumn="0" w:firstRowLastColumn="0" w:lastRowFirstColumn="0" w:lastRowLastColumn="0"/>
+            </w:pPr>
+            <w:r>
+              <w:t>Done!</w:t>
+            </w:r>
+          </w:p>
+        </w:tc>
+      </w:tr>
+      <w:tr>
+        <w:tc>
+          <w:tcPr>
+            <w:cnfStyle w:val="001000000000" w:firstRow="0" w:lastRow="0" w:firstColumn="1" w:lastColumn="0" w:oddVBand="0" w:evenVBand="0" w:oddHBand="0" w:evenHBand="0" w:firstRowFirstColumn="0" w:firstRowLastColumn="0" w:lastRowFirstColumn="0" w:lastRowLastColumn="0"/>
+            <w:tcW w:w="279" w:type="dxa"/>
+            <w:shd w:val="clear" w:color="auto" w:fill="8EAADB" w:themeFill="accent1" w:themeFillTint="99"/>
+          </w:tcPr>
+          <w:p>
+            <w:pPr>
+              <w:jc w:val="center"/>
+            </w:pPr>
+            <w:r>
+              <w:t>5</w:t>
+            </w:r>
+          </w:p>
+        </w:tc>
+        <w:tc>
+          <w:tcPr>
+            <w:tcW w:w="7201" w:type="dxa"/>
+            <w:shd w:val="clear" w:color="auto" w:fill="8EAADB" w:themeFill="accent1" w:themeFillTint="99"/>
+          </w:tcPr>
+          <w:p>
+            <w:pPr>
+              <w:ind w:left="1440"/>
+              <w:jc w:val="both"/>
+              <w:cnfStyle w:val="000000000000" w:firstRow="0" w:lastRow="0" w:firstColumn="0" w:lastColumn="0" w:oddVBand="0" w:evenVBand="0" w:oddHBand="0" w:evenHBand="0" w:firstRowFirstColumn="0" w:firstRowLastColumn="0" w:lastRowFirstColumn="0" w:lastRowLastColumn="0"/>
+            </w:pPr>
+            <w:r>
+              <w:t xml:space="preserve">Reference Study: </w:t>
+            </w:r>
+            <w:r>
+              <w:t>Semantic Segmentation Techniques</w:t>
+            </w:r>
+          </w:p>
+        </w:tc>
+        <w:tc>
+          <w:tcPr>
+            <w:tcW w:w="745" w:type="dxa"/>
+          </w:tcPr>
+          <w:p>
+            <w:pPr>
+              <w:jc w:val="center"/>
+              <w:cnfStyle w:val="000000000000" w:firstRow="0" w:lastRow="0" w:firstColumn="0" w:lastColumn="0" w:oddVBand="0" w:evenVBand="0" w:oddHBand="0" w:evenHBand="0" w:firstRowFirstColumn="0" w:firstRowLastColumn="0" w:lastRowFirstColumn="0" w:lastRowLastColumn="0"/>
+            </w:pPr>
+            <w:r>
+              <w:t>2</w:t>
+            </w:r>
+          </w:p>
+        </w:tc>
+        <w:tc>
+          <w:tcPr>
+            <w:tcW w:w="791" w:type="dxa"/>
+            <w:shd w:val="clear" w:color="auto" w:fill="538135" w:themeFill="accent6" w:themeFillShade="BF"/>
+          </w:tcPr>
+          <w:p>
+            <w:pPr>
+              <w:jc w:val="center"/>
+              <w:cnfStyle w:val="000000000000" w:firstRow="0" w:lastRow="0" w:firstColumn="0" w:lastColumn="0" w:oddVBand="0" w:evenVBand="0" w:oddHBand="0" w:evenHBand="0" w:firstRowFirstColumn="0" w:firstRowLastColumn="0" w:lastRowFirstColumn="0" w:lastRowLastColumn="0"/>
+            </w:pPr>
+            <w:r>
+              <w:t>Done!</w:t>
+            </w:r>
+          </w:p>
+        </w:tc>
+      </w:tr>
+      <w:tr>
+        <w:tc>
+          <w:tcPr>
+            <w:cnfStyle w:val="001000000000" w:firstRow="0" w:lastRow="0" w:firstColumn="1" w:lastColumn="0" w:oddVBand="0" w:evenVBand="0" w:oddHBand="0" w:evenHBand="0" w:firstRowFirstColumn="0" w:firstRowLastColumn="0" w:lastRowFirstColumn="0" w:lastRowLastColumn="0"/>
+            <w:tcW w:w="279" w:type="dxa"/>
+            <w:shd w:val="clear" w:color="auto" w:fill="8EAADB" w:themeFill="accent1" w:themeFillTint="99"/>
+          </w:tcPr>
+          <w:p>
+            <w:pPr>
+              <w:jc w:val="center"/>
+            </w:pPr>
+            <w:r>
+              <w:t>6</w:t>
+            </w:r>
+          </w:p>
+        </w:tc>
+        <w:tc>
+          <w:tcPr>
+            <w:tcW w:w="7201" w:type="dxa"/>
+            <w:shd w:val="clear" w:color="auto" w:fill="8EAADB" w:themeFill="accent1" w:themeFillTint="99"/>
+          </w:tcPr>
+          <w:p>
+            <w:pPr>
+              <w:ind w:left="1440"/>
+              <w:jc w:val="both"/>
+              <w:cnfStyle w:val="000000000000" w:firstRow="0" w:lastRow="0" w:firstColumn="0" w:lastColumn="0" w:oddVBand="0" w:evenVBand="0" w:oddHBand="0" w:evenHBand="0" w:firstRowFirstColumn="0" w:firstRowLastColumn="0" w:lastRowFirstColumn="0" w:lastRowLastColumn="0"/>
+            </w:pPr>
+            <w:r>
+              <w:t xml:space="preserve">Reference Study: Depth Estimation </w:t>
+            </w:r>
+            <w:r>
+              <w:t>Techniques</w:t>
+            </w:r>
+          </w:p>
+        </w:tc>
+        <w:tc>
+          <w:tcPr>
+            <w:tcW w:w="745" w:type="dxa"/>
+          </w:tcPr>
+          <w:p>
+            <w:pPr>
+              <w:jc w:val="center"/>
+              <w:cnfStyle w:val="000000000000" w:firstRow="0" w:lastRow="0" w:firstColumn="0" w:lastColumn="0" w:oddVBand="0" w:evenVBand="0" w:oddHBand="0" w:evenHBand="0" w:firstRowFirstColumn="0" w:firstRowLastColumn="0" w:lastRowFirstColumn="0" w:lastRowLastColumn="0"/>
+            </w:pPr>
+            <w:r>
+              <w:t>1</w:t>
+            </w:r>
+          </w:p>
+        </w:tc>
+        <w:tc>
+          <w:tcPr>
+            <w:tcW w:w="791" w:type="dxa"/>
+            <w:shd w:val="clear" w:color="auto" w:fill="538135" w:themeFill="accent6" w:themeFillShade="BF"/>
+          </w:tcPr>
+          <w:p>
+            <w:pPr>
+              <w:jc w:val="center"/>
+              <w:cnfStyle w:val="000000000000" w:firstRow="0" w:lastRow="0" w:firstColumn="0" w:lastColumn="0" w:oddVBand="0" w:evenVBand="0" w:oddHBand="0" w:evenHBand="0" w:firstRowFirstColumn="0" w:firstRowLastColumn="0" w:lastRowFirstColumn="0" w:lastRowLastColumn="0"/>
+            </w:pPr>
+            <w:r>
+              <w:t>Done!</w:t>
+            </w:r>
+          </w:p>
+        </w:tc>
+      </w:tr>
+      <w:tr>
+        <w:tc>
+          <w:tcPr>
+            <w:cnfStyle w:val="001000000000" w:firstRow="0" w:lastRow="0" w:firstColumn="1" w:lastColumn="0" w:oddVBand="0" w:evenVBand="0" w:oddHBand="0" w:evenHBand="0" w:firstRowFirstColumn="0" w:firstRowLastColumn="0" w:lastRowFirstColumn="0" w:lastRowLastColumn="0"/>
+            <w:tcW w:w="279" w:type="dxa"/>
+            <w:shd w:val="clear" w:color="auto" w:fill="8EAADB" w:themeFill="accent1" w:themeFillTint="99"/>
+          </w:tcPr>
+          <w:p>
+            <w:pPr>
+              <w:jc w:val="center"/>
+            </w:pPr>
+            <w:r>
+              <w:t>7</w:t>
+            </w:r>
+          </w:p>
+        </w:tc>
+        <w:tc>
+          <w:tcPr>
+            <w:tcW w:w="7201" w:type="dxa"/>
+            <w:shd w:val="clear" w:color="auto" w:fill="8EAADB" w:themeFill="accent1" w:themeFillTint="99"/>
+          </w:tcPr>
+          <w:p>
+            <w:pPr>
+              <w:ind w:left="1440"/>
+              <w:jc w:val="both"/>
+              <w:cnfStyle w:val="000000000000" w:firstRow="0" w:lastRow="0" w:firstColumn="0" w:lastColumn="0" w:oddVBand="0" w:evenVBand="0" w:oddHBand="0" w:evenHBand="0" w:firstRowFirstColumn="0" w:firstRowLastColumn="0" w:lastRowFirstColumn="0" w:lastRowLastColumn="0"/>
+            </w:pPr>
+            <w:r>
+              <w:t>Reference Study: Fire Detection before AI</w:t>
+            </w:r>
+          </w:p>
+        </w:tc>
+        <w:tc>
+          <w:tcPr>
+            <w:tcW w:w="745" w:type="dxa"/>
+          </w:tcPr>
+          <w:p>
+            <w:pPr>
+              <w:jc w:val="center"/>
+              <w:cnfStyle w:val="000000000000" w:firstRow="0" w:lastRow="0" w:firstColumn="0" w:lastColumn="0" w:oddVBand="0" w:evenVBand="0" w:oddHBand="0" w:evenHBand="0" w:firstRowFirstColumn="0" w:firstRowLastColumn="0" w:lastRowFirstColumn="0" w:lastRowLastColumn="0"/>
+            </w:pPr>
+            <w:r>
+              <w:t>1</w:t>
+            </w:r>
+          </w:p>
+        </w:tc>
+        <w:tc>
+          <w:tcPr>
+            <w:tcW w:w="791" w:type="dxa"/>
+          </w:tcPr>
+          <w:p>
+            <w:pPr>
+              <w:jc w:val="center"/>
+              <w:cnfStyle w:val="000000000000" w:firstRow="0" w:lastRow="0" w:firstColumn="0" w:lastColumn="0" w:oddVBand="0" w:evenVBand="0" w:oddHBand="0" w:evenHBand="0" w:firstRowFirstColumn="0" w:firstRowLastColumn="0" w:lastRowFirstColumn="0" w:lastRowLastColumn="0"/>
+            </w:pPr>
+            <w:r>
+              <w:t>N/A</w:t>
+            </w:r>
+          </w:p>
+        </w:tc>
+      </w:tr>
+      <w:tr>
+        <w:tc>
+          <w:tcPr>
+            <w:cnfStyle w:val="001000000000" w:firstRow="0" w:lastRow="0" w:firstColumn="1" w:lastColumn="0" w:oddVBand="0" w:evenVBand="0" w:oddHBand="0" w:evenHBand="0" w:firstRowFirstColumn="0" w:firstRowLastColumn="0" w:lastRowFirstColumn="0" w:lastRowLastColumn="0"/>
+            <w:tcW w:w="279" w:type="dxa"/>
+            <w:shd w:val="clear" w:color="auto" w:fill="8EAADB" w:themeFill="accent1" w:themeFillTint="99"/>
+          </w:tcPr>
+          <w:p>
+            <w:pPr>
+              <w:jc w:val="center"/>
+            </w:pPr>
+            <w:r>
+              <w:t>8</w:t>
+            </w:r>
+          </w:p>
+        </w:tc>
+        <w:tc>
+          <w:tcPr>
+            <w:tcW w:w="7201" w:type="dxa"/>
+            <w:shd w:val="clear" w:color="auto" w:fill="8EAADB" w:themeFill="accent1" w:themeFillTint="99"/>
+          </w:tcPr>
+          <w:p>
+            <w:pPr>
+              <w:ind w:left="1440"/>
+              <w:jc w:val="both"/>
+              <w:cnfStyle w:val="000000000000" w:firstRow="0" w:lastRow="0" w:firstColumn="0" w:lastColumn="0" w:oddVBand="0" w:evenVBand="0" w:oddHBand="0" w:evenHBand="0" w:firstRowFirstColumn="0" w:firstRowLastColumn="0" w:lastRowFirstColumn="0" w:lastRowLastColumn="0"/>
+            </w:pPr>
+            <w:r>
+              <w:t>Reference Study: Depth Estimation before AI</w:t>
+            </w:r>
+          </w:p>
+        </w:tc>
+        <w:tc>
+          <w:tcPr>
+            <w:tcW w:w="745" w:type="dxa"/>
+          </w:tcPr>
+          <w:p>
+            <w:pPr>
+              <w:jc w:val="center"/>
+              <w:cnfStyle w:val="000000000000" w:firstRow="0" w:lastRow="0" w:firstColumn="0" w:lastColumn="0" w:oddVBand="0" w:evenVBand="0" w:oddHBand="0" w:evenHBand="0" w:firstRowFirstColumn="0" w:firstRowLastColumn="0" w:lastRowFirstColumn="0" w:lastRowLastColumn="0"/>
+            </w:pPr>
+            <w:r>
+              <w:t>1</w:t>
+            </w:r>
+          </w:p>
+        </w:tc>
+        <w:tc>
+          <w:tcPr>
+            <w:tcW w:w="791" w:type="dxa"/>
+          </w:tcPr>
+          <w:p>
+            <w:pPr>
+              <w:jc w:val="center"/>
+              <w:cnfStyle w:val="000000000000" w:firstRow="0" w:lastRow="0" w:firstColumn="0" w:lastColumn="0" w:oddVBand="0" w:evenVBand="0" w:oddHBand="0" w:evenHBand="0" w:firstRowFirstColumn="0" w:firstRowLastColumn="0" w:lastRowFirstColumn="0" w:lastRowLastColumn="0"/>
+            </w:pPr>
+            <w:r>
+              <w:t>N/A</w:t>
+            </w:r>
+          </w:p>
+        </w:tc>
+      </w:tr>
+      <w:tr>
+        <w:tc>
+          <w:tcPr>
+            <w:cnfStyle w:val="001000000000" w:firstRow="0" w:lastRow="0" w:firstColumn="1" w:lastColumn="0" w:oddVBand="0" w:evenVBand="0" w:oddHBand="0" w:evenHBand="0" w:firstRowFirstColumn="0" w:firstRowLastColumn="0" w:lastRowFirstColumn="0" w:lastRowLastColumn="0"/>
+            <w:tcW w:w="279" w:type="dxa"/>
+            <w:shd w:val="clear" w:color="auto" w:fill="8EAADB" w:themeFill="accent1" w:themeFillTint="99"/>
+          </w:tcPr>
+          <w:p>
+            <w:pPr>
+              <w:jc w:val="center"/>
+            </w:pPr>
+            <w:r>
+              <w:t>9</w:t>
+            </w:r>
+          </w:p>
+        </w:tc>
+        <w:tc>
+          <w:tcPr>
+            <w:tcW w:w="7201" w:type="dxa"/>
+            <w:shd w:val="clear" w:color="auto" w:fill="8EAADB" w:themeFill="accent1" w:themeFillTint="99"/>
+          </w:tcPr>
+          <w:p>
+            <w:pPr>
+              <w:ind w:left="1440"/>
+              <w:jc w:val="both"/>
+              <w:cnfStyle w:val="000000000000" w:firstRow="0" w:lastRow="0" w:firstColumn="0" w:lastColumn="0" w:oddVBand="0" w:evenVBand="0" w:oddHBand="0" w:evenHBand="0" w:firstRowFirstColumn="0" w:firstRowLastColumn="0" w:lastRowFirstColumn="0" w:lastRowLastColumn="0"/>
+            </w:pPr>
+            <w:r>
+              <w:t>Summary</w:t>
+            </w:r>
+          </w:p>
+        </w:tc>
+        <w:tc>
+          <w:tcPr>
+            <w:tcW w:w="745" w:type="dxa"/>
+          </w:tcPr>
+          <w:p>
+            <w:pPr>
+              <w:jc w:val="center"/>
+              <w:cnfStyle w:val="000000000000" w:firstRow="0" w:lastRow="0" w:firstColumn="0" w:lastColumn="0" w:oddVBand="0" w:evenVBand="0" w:oddHBand="0" w:evenHBand="0" w:firstRowFirstColumn="0" w:firstRowLastColumn="0" w:lastRowFirstColumn="0" w:lastRowLastColumn="0"/>
+            </w:pPr>
+            <w:r>
+              <w:t>1</w:t>
+            </w:r>
+          </w:p>
+        </w:tc>
+        <w:tc>
+          <w:tcPr>
+            <w:tcW w:w="791" w:type="dxa"/>
+          </w:tcPr>
+          <w:p>
+            <w:pPr>
+              <w:jc w:val="center"/>
+              <w:cnfStyle w:val="000000000000" w:firstRow="0" w:lastRow="0" w:firstColumn="0" w:lastColumn="0" w:oddVBand="0" w:evenVBand="0" w:oddHBand="0" w:evenHBand="0" w:firstRowFirstColumn="0" w:firstRowLastColumn="0" w:lastRowFirstColumn="0" w:lastRowLastColumn="0"/>
+            </w:pPr>
+            <w:r>
+              <w:t>N/A</w:t>
+            </w:r>
+          </w:p>
+        </w:tc>
+      </w:tr>
+      <w:tr>
+        <w:tc>
+          <w:tcPr>
+            <w:cnfStyle w:val="001000000000" w:firstRow="0" w:lastRow="0" w:firstColumn="1" w:lastColumn="0" w:oddVBand="0" w:evenVBand="0" w:oddHBand="0" w:evenHBand="0" w:firstRowFirstColumn="0" w:firstRowLastColumn="0" w:lastRowFirstColumn="0" w:lastRowLastColumn="0"/>
+            <w:tcW w:w="279" w:type="dxa"/>
+            <w:shd w:val="clear" w:color="auto" w:fill="8EAADB" w:themeFill="accent1" w:themeFillTint="99"/>
+          </w:tcPr>
+          <w:p>
+            <w:pPr>
+              <w:jc w:val="center"/>
+            </w:pPr>
+            <w:r>
+              <w:t>10</w:t>
+            </w:r>
+          </w:p>
+        </w:tc>
+        <w:tc>
+          <w:tcPr>
+            <w:tcW w:w="7201" w:type="dxa"/>
+            <w:shd w:val="clear" w:color="auto" w:fill="8EAADB" w:themeFill="accent1" w:themeFillTint="99"/>
+          </w:tcPr>
+          <w:p>
+            <w:pPr>
+              <w:ind w:left="720"/>
+              <w:jc w:val="both"/>
+              <w:cnfStyle w:val="000000000000" w:firstRow="0" w:lastRow="0" w:firstColumn="0" w:lastColumn="0" w:oddVBand="0" w:evenVBand="0" w:oddHBand="0" w:evenHBand="0" w:firstRowFirstColumn="0" w:firstRowLastColumn="0" w:lastRowFirstColumn="0" w:lastRowLastColumn="0"/>
+            </w:pPr>
+            <w:r>
+              <w:t>Research Objectives</w:t>
+            </w:r>
+          </w:p>
+        </w:tc>
+        <w:tc>
+          <w:tcPr>
+            <w:tcW w:w="745" w:type="dxa"/>
+          </w:tcPr>
+          <w:p>
+            <w:pPr>
+              <w:jc w:val="center"/>
+              <w:cnfStyle w:val="000000000000" w:firstRow="0" w:lastRow="0" w:firstColumn="0" w:lastColumn="0" w:oddVBand="0" w:evenVBand="0" w:oddHBand="0" w:evenHBand="0" w:firstRowFirstColumn="0" w:firstRowLastColumn="0" w:lastRowFirstColumn="0" w:lastRowLastColumn="0"/>
+            </w:pPr>
+            <w:r>
+              <w:t>1</w:t>
+            </w:r>
+          </w:p>
+        </w:tc>
+        <w:tc>
+          <w:tcPr>
+            <w:tcW w:w="791" w:type="dxa"/>
+          </w:tcPr>
+          <w:p>
+            <w:pPr>
+              <w:jc w:val="center"/>
+              <w:cnfStyle w:val="000000000000" w:firstRow="0" w:lastRow="0" w:firstColumn="0" w:lastColumn="0" w:oddVBand="0" w:evenVBand="0" w:oddHBand="0" w:evenHBand="0" w:firstRowFirstColumn="0" w:firstRowLastColumn="0" w:lastRowFirstColumn="0" w:lastRowLastColumn="0"/>
+            </w:pPr>
+            <w:r>
+              <w:t>N/A</w:t>
+            </w:r>
+          </w:p>
+        </w:tc>
+      </w:tr>
+      <w:tr>
+        <w:tc>
+          <w:tcPr>
+            <w:cnfStyle w:val="001000000000" w:firstRow="0" w:lastRow="0" w:firstColumn="1" w:lastColumn="0" w:oddVBand="0" w:evenVBand="0" w:oddHBand="0" w:evenHBand="0" w:firstRowFirstColumn="0" w:firstRowLastColumn="0" w:lastRowFirstColumn="0" w:lastRowLastColumn="0"/>
+            <w:tcW w:w="279" w:type="dxa"/>
+            <w:shd w:val="clear" w:color="auto" w:fill="8EAADB" w:themeFill="accent1" w:themeFillTint="99"/>
+          </w:tcPr>
+          <w:p>
+            <w:pPr>
+              <w:jc w:val="center"/>
+            </w:pPr>
+            <w:r>
+              <w:t>11</w:t>
+            </w:r>
+          </w:p>
+        </w:tc>
+        <w:tc>
+          <w:tcPr>
+            <w:tcW w:w="7201" w:type="dxa"/>
+            <w:shd w:val="clear" w:color="auto" w:fill="8EAADB" w:themeFill="accent1" w:themeFillTint="99"/>
+          </w:tcPr>
+          <w:p>
+            <w:pPr>
+              <w:ind w:left="720"/>
+              <w:jc w:val="both"/>
+              <w:cnfStyle w:val="000000000000" w:firstRow="0" w:lastRow="0" w:firstColumn="0" w:lastColumn="0" w:oddVBand="0" w:evenVBand="0" w:oddHBand="0" w:evenHBand="0" w:firstRowFirstColumn="0" w:firstRowLastColumn="0" w:lastRowFirstColumn="0" w:lastRowLastColumn="0"/>
+            </w:pPr>
+            <w:r>
+              <w:t>Research Limitations</w:t>
+            </w:r>
+          </w:p>
+        </w:tc>
+        <w:tc>
+          <w:tcPr>
+            <w:tcW w:w="745" w:type="dxa"/>
+          </w:tcPr>
+          <w:p>
+            <w:pPr>
+              <w:jc w:val="center"/>
+              <w:cnfStyle w:val="000000000000" w:firstRow="0" w:lastRow="0" w:firstColumn="0" w:lastColumn="0" w:oddVBand="0" w:evenVBand="0" w:oddHBand="0" w:evenHBand="0" w:firstRowFirstColumn="0" w:firstRowLastColumn="0" w:lastRowFirstColumn="0" w:lastRowLastColumn="0"/>
+            </w:pPr>
+            <w:r>
+              <w:t>1</w:t>
+            </w:r>
+          </w:p>
+        </w:tc>
+        <w:tc>
+          <w:tcPr>
+            <w:tcW w:w="791" w:type="dxa"/>
+          </w:tcPr>
+          <w:p>
+            <w:pPr>
+              <w:jc w:val="center"/>
+              <w:cnfStyle w:val="000000000000" w:firstRow="0" w:lastRow="0" w:firstColumn="0" w:lastColumn="0" w:oddVBand="0" w:evenVBand="0" w:oddHBand="0" w:evenHBand="0" w:firstRowFirstColumn="0" w:firstRowLastColumn="0" w:lastRowFirstColumn="0" w:lastRowLastColumn="0"/>
+            </w:pPr>
+            <w:r>
+              <w:t>N/A</w:t>
+            </w:r>
+          </w:p>
+        </w:tc>
+      </w:tr>
+      <w:tr>
+        <w:tc>
+          <w:tcPr>
+            <w:cnfStyle w:val="001000000000" w:firstRow="0" w:lastRow="0" w:firstColumn="1" w:lastColumn="0" w:oddVBand="0" w:evenVBand="0" w:oddHBand="0" w:evenHBand="0" w:firstRowFirstColumn="0" w:firstRowLastColumn="0" w:lastRowFirstColumn="0" w:lastRowLastColumn="0"/>
+            <w:tcW w:w="279" w:type="dxa"/>
+            <w:shd w:val="clear" w:color="auto" w:fill="8EAADB" w:themeFill="accent1" w:themeFillTint="99"/>
+          </w:tcPr>
+          <w:p>
+            <w:pPr>
+              <w:jc w:val="center"/>
+            </w:pPr>
+            <w:r>
+              <w:t>12</w:t>
+            </w:r>
+          </w:p>
+        </w:tc>
+        <w:tc>
+          <w:tcPr>
+            <w:tcW w:w="7201" w:type="dxa"/>
+            <w:shd w:val="clear" w:color="auto" w:fill="8EAADB" w:themeFill="accent1" w:themeFillTint="99"/>
+          </w:tcPr>
+          <w:p>
+            <w:pPr>
+              <w:ind w:left="720"/>
+              <w:jc w:val="both"/>
+              <w:cnfStyle w:val="000000000000" w:firstRow="0" w:lastRow="0" w:firstColumn="0" w:lastColumn="0" w:oddVBand="0" w:evenVBand="0" w:oddHBand="0" w:evenHBand="0" w:firstRowFirstColumn="0" w:firstRowLastColumn="0" w:lastRowFirstColumn="0" w:lastRowLastColumn="0"/>
+            </w:pPr>
+            <w:r>
+              <w:t>Research Plan</w:t>
+            </w:r>
+          </w:p>
+        </w:tc>
+        <w:tc>
+          <w:tcPr>
+            <w:tcW w:w="745" w:type="dxa"/>
+          </w:tcPr>
+          <w:p>
+            <w:pPr>
+              <w:jc w:val="center"/>
+              <w:cnfStyle w:val="000000000000" w:firstRow="0" w:lastRow="0" w:firstColumn="0" w:lastColumn="0" w:oddVBand="0" w:evenVBand="0" w:oddHBand="0" w:evenHBand="0" w:firstRowFirstColumn="0" w:firstRowLastColumn="0" w:lastRowFirstColumn="0" w:lastRowLastColumn="0"/>
+            </w:pPr>
+            <w:r>
+              <w:t>1</w:t>
+            </w:r>
+          </w:p>
+        </w:tc>
+        <w:tc>
+          <w:tcPr>
+            <w:tcW w:w="791" w:type="dxa"/>
+          </w:tcPr>
+          <w:p>
+            <w:pPr>
+              <w:jc w:val="center"/>
+              <w:cnfStyle w:val="000000000000" w:firstRow="0" w:lastRow="0" w:firstColumn="0" w:lastColumn="0" w:oddVBand="0" w:evenVBand="0" w:oddHBand="0" w:evenHBand="0" w:firstRowFirstColumn="0" w:firstRowLastColumn="0" w:lastRowFirstColumn="0" w:lastRowLastColumn="0"/>
+            </w:pPr>
+            <w:r>
+              <w:t>N/A</w:t>
+            </w:r>
+          </w:p>
+        </w:tc>
+      </w:tr>
+      <w:tr>
+        <w:tc>
+          <w:tcPr>
+            <w:cnfStyle w:val="001000000000" w:firstRow="0" w:lastRow="0" w:firstColumn="1" w:lastColumn="0" w:oddVBand="0" w:evenVBand="0" w:oddHBand="0" w:evenHBand="0" w:firstRowFirstColumn="0" w:firstRowLastColumn="0" w:lastRowFirstColumn="0" w:lastRowLastColumn="0"/>
+            <w:tcW w:w="279" w:type="dxa"/>
+            <w:shd w:val="clear" w:color="auto" w:fill="323E4F" w:themeFill="text2" w:themeFillShade="BF"/>
+          </w:tcPr>
+          <w:p>
+            <w:pPr>
+              <w:jc w:val="center"/>
+            </w:pPr>
+          </w:p>
+        </w:tc>
+        <w:tc>
+          <w:tcPr>
+            <w:tcW w:w="7201" w:type="dxa"/>
+            <w:shd w:val="clear" w:color="auto" w:fill="323E4F" w:themeFill="text2" w:themeFillShade="BF"/>
+          </w:tcPr>
+          <w:p>
+            <w:pPr>
+              <w:jc w:val="both"/>
+              <w:cnfStyle w:val="000000000000" w:firstRow="0" w:lastRow="0" w:firstColumn="0" w:lastColumn="0" w:oddVBand="0" w:evenVBand="0" w:oddHBand="0" w:evenHBand="0" w:firstRowFirstColumn="0" w:firstRowLastColumn="0" w:lastRowFirstColumn="0" w:lastRowLastColumn="0"/>
+            </w:pPr>
+            <w:r>
+              <w:t>Chapter 02: Visual Recognition in Humans</w:t>
+            </w:r>
+          </w:p>
+        </w:tc>
+        <w:tc>
+          <w:tcPr>
+            <w:tcW w:w="745" w:type="dxa"/>
+            <w:shd w:val="clear" w:color="auto" w:fill="323E4F" w:themeFill="text2" w:themeFillShade="BF"/>
+          </w:tcPr>
+          <w:p>
+            <w:pPr>
+              <w:jc w:val="center"/>
+              <w:cnfStyle w:val="000000000000" w:firstRow="0" w:lastRow="0" w:firstColumn="0" w:lastColumn="0" w:oddVBand="0" w:evenVBand="0" w:oddHBand="0" w:evenHBand="0" w:firstRowFirstColumn="0" w:firstRowLastColumn="0" w:lastRowFirstColumn="0" w:lastRowLastColumn="0"/>
+            </w:pPr>
+            <w:r>
+              <w:t>8</w:t>
+            </w:r>
+          </w:p>
+        </w:tc>
+        <w:tc>
+          <w:tcPr>
+            <w:tcW w:w="791" w:type="dxa"/>
+            <w:shd w:val="clear" w:color="auto" w:fill="323E4F" w:themeFill="text2" w:themeFillShade="BF"/>
+          </w:tcPr>
+          <w:p>
+            <w:pPr>
+              <w:jc w:val="center"/>
+              <w:cnfStyle w:val="000000000000" w:firstRow="0" w:lastRow="0" w:firstColumn="0" w:lastColumn="0" w:oddVBand="0" w:evenVBand="0" w:oddHBand="0" w:evenHBand="0" w:firstRowFirstColumn="0" w:firstRowLastColumn="0" w:lastRowFirstColumn="0" w:lastRowLastColumn="0"/>
+            </w:pPr>
+            <w:r>
+              <w:t>N/A</w:t>
+            </w:r>
+          </w:p>
+        </w:tc>
+      </w:tr>
+      <w:tr>
+        <w:tc>
+          <w:tcPr>
+            <w:cnfStyle w:val="001000000000" w:firstRow="0" w:lastRow="0" w:firstColumn="1" w:lastColumn="0" w:oddVBand="0" w:evenVBand="0" w:oddHBand="0" w:evenHBand="0" w:firstRowFirstColumn="0" w:firstRowLastColumn="0" w:lastRowFirstColumn="0" w:lastRowLastColumn="0"/>
+            <w:tcW w:w="279" w:type="dxa"/>
+            <w:shd w:val="clear" w:color="auto" w:fill="8EAADB" w:themeFill="accent1" w:themeFillTint="99"/>
+          </w:tcPr>
+          <w:p>
+            <w:pPr>
+              <w:jc w:val="center"/>
+            </w:pPr>
+            <w:r>
               <w:t>13</w:t>
             </w:r>
           </w:p>
         </w:tc>
         <w:tc>
           <w:tcPr>
-            <w:tcW w:w="799" w:type="dxa"/>
+            <w:tcW w:w="7201" w:type="dxa"/>
+            <w:shd w:val="clear" w:color="auto" w:fill="8EAADB" w:themeFill="accent1" w:themeFillTint="99"/>
+          </w:tcPr>
+          <w:p>
+            <w:pPr>
+              <w:ind w:left="720"/>
+              <w:jc w:val="both"/>
+              <w:cnfStyle w:val="000000000000" w:firstRow="0" w:lastRow="0" w:firstColumn="0" w:lastColumn="0" w:oddVBand="0" w:evenVBand="0" w:oddHBand="0" w:evenHBand="0" w:firstRowFirstColumn="0" w:firstRowLastColumn="0" w:lastRowFirstColumn="0" w:lastRowLastColumn="0"/>
+              <w:rPr>
+                <w:b/>
+                <w:bCs/>
+              </w:rPr>
+            </w:pPr>
+            <w:r>
+              <w:t>Intro</w:t>
+            </w:r>
+          </w:p>
+        </w:tc>
+        <w:tc>
+          <w:tcPr>
+            <w:tcW w:w="745" w:type="dxa"/>
+          </w:tcPr>
+          <w:p>
+            <w:pPr>
+              <w:jc w:val="center"/>
+              <w:cnfStyle w:val="000000000000" w:firstRow="0" w:lastRow="0" w:firstColumn="0" w:lastColumn="0" w:oddVBand="0" w:evenVBand="0" w:oddHBand="0" w:evenHBand="0" w:firstRowFirstColumn="0" w:firstRowLastColumn="0" w:lastRowFirstColumn="0" w:lastRowLastColumn="0"/>
+            </w:pPr>
+            <w:r>
+              <w:t>1</w:t>
+            </w:r>
+          </w:p>
+        </w:tc>
+        <w:tc>
+          <w:tcPr>
+            <w:tcW w:w="791" w:type="dxa"/>
+          </w:tcPr>
+          <w:p>
+            <w:pPr>
+              <w:jc w:val="center"/>
+              <w:cnfStyle w:val="000000000000" w:firstRow="0" w:lastRow="0" w:firstColumn="0" w:lastColumn="0" w:oddVBand="0" w:evenVBand="0" w:oddHBand="0" w:evenHBand="0" w:firstRowFirstColumn="0" w:firstRowLastColumn="0" w:lastRowFirstColumn="0" w:lastRowLastColumn="0"/>
+            </w:pPr>
+            <w:r>
+              <w:t>N/A</w:t>
+            </w:r>
+          </w:p>
+        </w:tc>
+      </w:tr>
+      <w:tr>
+        <w:tc>
+          <w:tcPr>
+            <w:cnfStyle w:val="001000000000" w:firstRow="0" w:lastRow="0" w:firstColumn="1" w:lastColumn="0" w:oddVBand="0" w:evenVBand="0" w:oddHBand="0" w:evenHBand="0" w:firstRowFirstColumn="0" w:firstRowLastColumn="0" w:lastRowFirstColumn="0" w:lastRowLastColumn="0"/>
+            <w:tcW w:w="279" w:type="dxa"/>
+            <w:shd w:val="clear" w:color="auto" w:fill="8EAADB" w:themeFill="accent1" w:themeFillTint="99"/>
+          </w:tcPr>
+          <w:p>
+            <w:pPr>
+              <w:jc w:val="center"/>
+            </w:pPr>
+            <w:r>
+              <w:t>14</w:t>
+            </w:r>
+          </w:p>
+        </w:tc>
+        <w:tc>
+          <w:tcPr>
+            <w:tcW w:w="7201" w:type="dxa"/>
+            <w:shd w:val="clear" w:color="auto" w:fill="8EAADB" w:themeFill="accent1" w:themeFillTint="99"/>
+          </w:tcPr>
+          <w:p>
+            <w:pPr>
+              <w:ind w:left="720"/>
+              <w:jc w:val="both"/>
+              <w:cnfStyle w:val="000000000000" w:firstRow="0" w:lastRow="0" w:firstColumn="0" w:lastColumn="0" w:oddVBand="0" w:evenVBand="0" w:oddHBand="0" w:evenHBand="0" w:firstRowFirstColumn="0" w:firstRowLastColumn="0" w:lastRowFirstColumn="0" w:lastRowLastColumn="0"/>
+            </w:pPr>
+            <w:r>
+              <w:t>How humans perceive images Vs. How machines do</w:t>
+            </w:r>
+          </w:p>
+        </w:tc>
+        <w:tc>
+          <w:tcPr>
+            <w:tcW w:w="745" w:type="dxa"/>
+          </w:tcPr>
+          <w:p>
+            <w:pPr>
+              <w:jc w:val="center"/>
+              <w:cnfStyle w:val="000000000000" w:firstRow="0" w:lastRow="0" w:firstColumn="0" w:lastColumn="0" w:oddVBand="0" w:evenVBand="0" w:oddHBand="0" w:evenHBand="0" w:firstRowFirstColumn="0" w:firstRowLastColumn="0" w:lastRowFirstColumn="0" w:lastRowLastColumn="0"/>
+            </w:pPr>
+            <w:r>
+              <w:t>2</w:t>
+            </w:r>
+          </w:p>
+        </w:tc>
+        <w:tc>
+          <w:tcPr>
+            <w:tcW w:w="791" w:type="dxa"/>
+          </w:tcPr>
+          <w:p>
+            <w:pPr>
+              <w:jc w:val="center"/>
+              <w:cnfStyle w:val="000000000000" w:firstRow="0" w:lastRow="0" w:firstColumn="0" w:lastColumn="0" w:oddVBand="0" w:evenVBand="0" w:oddHBand="0" w:evenHBand="0" w:firstRowFirstColumn="0" w:firstRowLastColumn="0" w:lastRowFirstColumn="0" w:lastRowLastColumn="0"/>
+            </w:pPr>
+            <w:r>
+              <w:t>N/A</w:t>
+            </w:r>
+          </w:p>
+        </w:tc>
+      </w:tr>
+      <w:tr>
+        <w:tc>
+          <w:tcPr>
+            <w:cnfStyle w:val="001000000000" w:firstRow="0" w:lastRow="0" w:firstColumn="1" w:lastColumn="0" w:oddVBand="0" w:evenVBand="0" w:oddHBand="0" w:evenHBand="0" w:firstRowFirstColumn="0" w:firstRowLastColumn="0" w:lastRowFirstColumn="0" w:lastRowLastColumn="0"/>
+            <w:tcW w:w="279" w:type="dxa"/>
+            <w:shd w:val="clear" w:color="auto" w:fill="8EAADB" w:themeFill="accent1" w:themeFillTint="99"/>
+          </w:tcPr>
+          <w:p>
+            <w:pPr>
+              <w:jc w:val="center"/>
+            </w:pPr>
+            <w:r>
+              <w:t>15</w:t>
+            </w:r>
+          </w:p>
+        </w:tc>
+        <w:tc>
+          <w:tcPr>
+            <w:tcW w:w="7201" w:type="dxa"/>
+            <w:shd w:val="clear" w:color="auto" w:fill="8EAADB" w:themeFill="accent1" w:themeFillTint="99"/>
+          </w:tcPr>
+          <w:p>
+            <w:pPr>
+              <w:ind w:left="720"/>
+              <w:jc w:val="both"/>
+              <w:cnfStyle w:val="000000000000" w:firstRow="0" w:lastRow="0" w:firstColumn="0" w:lastColumn="0" w:oddVBand="0" w:evenVBand="0" w:oddHBand="0" w:evenHBand="0" w:firstRowFirstColumn="0" w:firstRowLastColumn="0" w:lastRowFirstColumn="0" w:lastRowLastColumn="0"/>
+            </w:pPr>
+            <w:r>
+              <w:t>Images formats and compression algorithms</w:t>
+            </w:r>
+          </w:p>
+        </w:tc>
+        <w:tc>
+          <w:tcPr>
+            <w:tcW w:w="745" w:type="dxa"/>
+          </w:tcPr>
+          <w:p>
+            <w:pPr>
+              <w:jc w:val="center"/>
+              <w:cnfStyle w:val="000000000000" w:firstRow="0" w:lastRow="0" w:firstColumn="0" w:lastColumn="0" w:oddVBand="0" w:evenVBand="0" w:oddHBand="0" w:evenHBand="0" w:firstRowFirstColumn="0" w:firstRowLastColumn="0" w:lastRowFirstColumn="0" w:lastRowLastColumn="0"/>
+            </w:pPr>
+            <w:r>
+              <w:t>2</w:t>
+            </w:r>
+          </w:p>
+        </w:tc>
+        <w:tc>
+          <w:tcPr>
+            <w:tcW w:w="791" w:type="dxa"/>
+          </w:tcPr>
+          <w:p>
+            <w:pPr>
+              <w:jc w:val="center"/>
+              <w:cnfStyle w:val="000000000000" w:firstRow="0" w:lastRow="0" w:firstColumn="0" w:lastColumn="0" w:oddVBand="0" w:evenVBand="0" w:oddHBand="0" w:evenHBand="0" w:firstRowFirstColumn="0" w:firstRowLastColumn="0" w:lastRowFirstColumn="0" w:lastRowLastColumn="0"/>
+            </w:pPr>
+            <w:r>
+              <w:t>N/A</w:t>
+            </w:r>
+          </w:p>
+        </w:tc>
+      </w:tr>
+      <w:tr>
+        <w:tc>
+          <w:tcPr>
+            <w:cnfStyle w:val="001000000000" w:firstRow="0" w:lastRow="0" w:firstColumn="1" w:lastColumn="0" w:oddVBand="0" w:evenVBand="0" w:oddHBand="0" w:evenHBand="0" w:firstRowFirstColumn="0" w:firstRowLastColumn="0" w:lastRowFirstColumn="0" w:lastRowLastColumn="0"/>
+            <w:tcW w:w="279" w:type="dxa"/>
             <w:shd w:val="clear" w:color="auto" w:fill="323E4F" w:themeFill="text2" w:themeFillShade="BF"/>
           </w:tcPr>
           <w:p>
             <w:pPr>
               <w:jc w:val="center"/>
+            </w:pPr>
+          </w:p>
+        </w:tc>
+        <w:tc>
+          <w:tcPr>
+            <w:tcW w:w="7201" w:type="dxa"/>
+            <w:shd w:val="clear" w:color="auto" w:fill="323E4F" w:themeFill="text2" w:themeFillShade="BF"/>
+          </w:tcPr>
+          <w:p>
+            <w:pPr>
+              <w:jc w:val="both"/>
+              <w:cnfStyle w:val="000000000000" w:firstRow="0" w:lastRow="0" w:firstColumn="0" w:lastColumn="0" w:oddVBand="0" w:evenVBand="0" w:oddHBand="0" w:evenHBand="0" w:firstRowFirstColumn="0" w:firstRowLastColumn="0" w:lastRowFirstColumn="0" w:lastRowLastColumn="0"/>
+            </w:pPr>
+            <w:r>
+              <w:t>Chapter 03: Convolutional Neural Networks and their Architecture</w:t>
+            </w:r>
+          </w:p>
+        </w:tc>
+        <w:tc>
+          <w:tcPr>
+            <w:tcW w:w="745" w:type="dxa"/>
+            <w:shd w:val="clear" w:color="auto" w:fill="323E4F" w:themeFill="text2" w:themeFillShade="BF"/>
+          </w:tcPr>
+          <w:p>
+            <w:pPr>
+              <w:jc w:val="center"/>
+              <w:cnfStyle w:val="000000000000" w:firstRow="0" w:lastRow="0" w:firstColumn="0" w:lastColumn="0" w:oddVBand="0" w:evenVBand="0" w:oddHBand="0" w:evenHBand="0" w:firstRowFirstColumn="0" w:firstRowLastColumn="0" w:lastRowFirstColumn="0" w:lastRowLastColumn="0"/>
+            </w:pPr>
+            <w:r>
+              <w:t>12</w:t>
+            </w:r>
+          </w:p>
+        </w:tc>
+        <w:tc>
+          <w:tcPr>
+            <w:tcW w:w="791" w:type="dxa"/>
+            <w:shd w:val="clear" w:color="auto" w:fill="323E4F" w:themeFill="text2" w:themeFillShade="BF"/>
+          </w:tcPr>
+          <w:p>
+            <w:pPr>
+              <w:jc w:val="center"/>
               <w:cnfStyle w:val="000000000000" w:firstRow="0" w:lastRow="0" w:firstColumn="0" w:lastColumn="0" w:oddVBand="0" w:evenVBand="0" w:oddHBand="0" w:evenHBand="0" w:firstRowFirstColumn="0" w:firstRowLastColumn="0" w:lastRowFirstColumn="0" w:lastRowLastColumn="0"/>
             </w:pPr>
             <w:r>
@@ -114,20 +1195,96 @@
         <w:tc>
           <w:tcPr>
             <w:cnfStyle w:val="001000000000" w:firstRow="0" w:lastRow="0" w:firstColumn="1" w:lastColumn="0" w:oddVBand="0" w:evenVBand="0" w:oddHBand="0" w:evenHBand="0" w:firstRowFirstColumn="0" w:firstRowLastColumn="0" w:lastRowFirstColumn="0" w:lastRowLastColumn="0"/>
-            <w:tcW w:w="7472" w:type="dxa"/>
+            <w:tcW w:w="279" w:type="dxa"/>
+            <w:shd w:val="clear" w:color="auto" w:fill="8EAADB" w:themeFill="accent1" w:themeFillTint="99"/>
+          </w:tcPr>
+          <w:p>
+            <w:pPr>
+              <w:jc w:val="center"/>
+            </w:pPr>
+            <w:r>
+              <w:t>16</w:t>
+            </w:r>
+          </w:p>
+        </w:tc>
+        <w:tc>
+          <w:tcPr>
+            <w:tcW w:w="7201" w:type="dxa"/>
             <w:shd w:val="clear" w:color="auto" w:fill="8EAADB" w:themeFill="accent1" w:themeFillTint="99"/>
           </w:tcPr>
           <w:p>
             <w:pPr>
               <w:ind w:left="720"/>
               <w:jc w:val="both"/>
+              <w:cnfStyle w:val="000000000000" w:firstRow="0" w:lastRow="0" w:firstColumn="0" w:lastColumn="0" w:oddVBand="0" w:evenVBand="0" w:oddHBand="0" w:evenHBand="0" w:firstRowFirstColumn="0" w:firstRowLastColumn="0" w:lastRowFirstColumn="0" w:lastRowLastColumn="0"/>
               <w:rPr>
-                <w:b w:val="0"/>
-                <w:bCs w:val="0"/>
+                <w:b/>
+                <w:bCs/>
               </w:rPr>
             </w:pPr>
             <w:r>
-              <w:t>Research background and importance</w:t>
+              <w:t>Intro</w:t>
+            </w:r>
+          </w:p>
+        </w:tc>
+        <w:tc>
+          <w:tcPr>
+            <w:tcW w:w="745" w:type="dxa"/>
+          </w:tcPr>
+          <w:p>
+            <w:pPr>
+              <w:jc w:val="center"/>
+              <w:cnfStyle w:val="000000000000" w:firstRow="0" w:lastRow="0" w:firstColumn="0" w:lastColumn="0" w:oddVBand="0" w:evenVBand="0" w:oddHBand="0" w:evenHBand="0" w:firstRowFirstColumn="0" w:firstRowLastColumn="0" w:lastRowFirstColumn="0" w:lastRowLastColumn="0"/>
+            </w:pPr>
+            <w:r>
+              <w:t>2</w:t>
+            </w:r>
+          </w:p>
+        </w:tc>
+        <w:tc>
+          <w:tcPr>
+            <w:tcW w:w="791" w:type="dxa"/>
+          </w:tcPr>
+          <w:p>
+            <w:pPr>
+              <w:jc w:val="center"/>
+              <w:cnfStyle w:val="000000000000" w:firstRow="0" w:lastRow="0" w:firstColumn="0" w:lastColumn="0" w:oddVBand="0" w:evenVBand="0" w:oddHBand="0" w:evenHBand="0" w:firstRowFirstColumn="0" w:firstRowLastColumn="0" w:lastRowFirstColumn="0" w:lastRowLastColumn="0"/>
+            </w:pPr>
+            <w:r>
+              <w:t>N/A</w:t>
+            </w:r>
+          </w:p>
+        </w:tc>
+      </w:tr>
+      <w:tr>
+        <w:tc>
+          <w:tcPr>
+            <w:cnfStyle w:val="001000000000" w:firstRow="0" w:lastRow="0" w:firstColumn="1" w:lastColumn="0" w:oddVBand="0" w:evenVBand="0" w:oddHBand="0" w:evenHBand="0" w:firstRowFirstColumn="0" w:firstRowLastColumn="0" w:lastRowFirstColumn="0" w:lastRowLastColumn="0"/>
+            <w:tcW w:w="279" w:type="dxa"/>
+            <w:shd w:val="clear" w:color="auto" w:fill="8EAADB" w:themeFill="accent1" w:themeFillTint="99"/>
+          </w:tcPr>
+          <w:p>
+            <w:pPr>
+              <w:jc w:val="center"/>
+            </w:pPr>
+            <w:r>
+              <w:t>17</w:t>
+            </w:r>
+          </w:p>
+        </w:tc>
+        <w:tc>
+          <w:tcPr>
+            <w:tcW w:w="7201" w:type="dxa"/>
+            <w:shd w:val="clear" w:color="auto" w:fill="8EAADB" w:themeFill="accent1" w:themeFillTint="99"/>
+          </w:tcPr>
+          <w:p>
+            <w:pPr>
+              <w:ind w:left="720"/>
+              <w:jc w:val="both"/>
+              <w:cnfStyle w:val="000000000000" w:firstRow="0" w:lastRow="0" w:firstColumn="0" w:lastColumn="0" w:oddVBand="0" w:evenVBand="0" w:oddHBand="0" w:evenHBand="0" w:firstRowFirstColumn="0" w:firstRowLastColumn="0" w:lastRowFirstColumn="0" w:lastRowLastColumn="0"/>
+            </w:pPr>
+            <w:r>
+              <w:t>Metrics for Choosing the CNN for the research</w:t>
             </w:r>
           </w:p>
         </w:tc>
@@ -147,34 +1304,48 @@
         </w:tc>
         <w:tc>
           <w:tcPr>
-            <w:tcW w:w="799" w:type="dxa"/>
-            <w:shd w:val="clear" w:color="auto" w:fill="538135" w:themeFill="accent6" w:themeFillShade="BF"/>
-          </w:tcPr>
-          <w:p>
-            <w:pPr>
-              <w:jc w:val="center"/>
-              <w:cnfStyle w:val="000000000000" w:firstRow="0" w:lastRow="0" w:firstColumn="0" w:lastColumn="0" w:oddVBand="0" w:evenVBand="0" w:oddHBand="0" w:evenHBand="0" w:firstRowFirstColumn="0" w:firstRowLastColumn="0" w:lastRowFirstColumn="0" w:lastRowLastColumn="0"/>
-            </w:pPr>
-            <w:r>
-              <w:t>Done!</w:t>
-            </w:r>
-          </w:p>
-        </w:tc>
-      </w:tr>
-      <w:tr>
-        <w:tc>
-          <w:tcPr>
-            <w:cnfStyle w:val="001000000000" w:firstRow="0" w:lastRow="0" w:firstColumn="1" w:lastColumn="0" w:oddVBand="0" w:evenVBand="0" w:oddHBand="0" w:evenHBand="0" w:firstRowFirstColumn="0" w:firstRowLastColumn="0" w:lastRowFirstColumn="0" w:lastRowLastColumn="0"/>
-            <w:tcW w:w="7472" w:type="dxa"/>
+            <w:tcW w:w="791" w:type="dxa"/>
+          </w:tcPr>
+          <w:p>
+            <w:pPr>
+              <w:jc w:val="center"/>
+              <w:cnfStyle w:val="000000000000" w:firstRow="0" w:lastRow="0" w:firstColumn="0" w:lastColumn="0" w:oddVBand="0" w:evenVBand="0" w:oddHBand="0" w:evenHBand="0" w:firstRowFirstColumn="0" w:firstRowLastColumn="0" w:lastRowFirstColumn="0" w:lastRowLastColumn="0"/>
+            </w:pPr>
+            <w:r>
+              <w:t>N/A</w:t>
+            </w:r>
+          </w:p>
+        </w:tc>
+      </w:tr>
+      <w:tr>
+        <w:tc>
+          <w:tcPr>
+            <w:cnfStyle w:val="001000000000" w:firstRow="0" w:lastRow="0" w:firstColumn="1" w:lastColumn="0" w:oddVBand="0" w:evenVBand="0" w:oddHBand="0" w:evenHBand="0" w:firstRowFirstColumn="0" w:firstRowLastColumn="0" w:lastRowFirstColumn="0" w:lastRowLastColumn="0"/>
+            <w:tcW w:w="279" w:type="dxa"/>
+            <w:shd w:val="clear" w:color="auto" w:fill="8EAADB" w:themeFill="accent1" w:themeFillTint="99"/>
+          </w:tcPr>
+          <w:p>
+            <w:pPr>
+              <w:jc w:val="center"/>
+            </w:pPr>
+            <w:r>
+              <w:t>18</w:t>
+            </w:r>
+          </w:p>
+        </w:tc>
+        <w:tc>
+          <w:tcPr>
+            <w:tcW w:w="7201" w:type="dxa"/>
             <w:shd w:val="clear" w:color="auto" w:fill="8EAADB" w:themeFill="accent1" w:themeFillTint="99"/>
           </w:tcPr>
           <w:p>
             <w:pPr>
               <w:ind w:left="720"/>
               <w:jc w:val="both"/>
-            </w:pPr>
-            <w:r>
-              <w:t>Reference Study: intro</w:t>
+              <w:cnfStyle w:val="000000000000" w:firstRow="0" w:lastRow="0" w:firstColumn="0" w:lastColumn="0" w:oddVBand="0" w:evenVBand="0" w:oddHBand="0" w:evenHBand="0" w:firstRowFirstColumn="0" w:firstRowLastColumn="0" w:lastRowFirstColumn="0" w:lastRowLastColumn="0"/>
+            </w:pPr>
+            <w:r>
+              <w:t>CNN Inputs and Layers: Intro</w:t>
             </w:r>
           </w:p>
         </w:tc>
@@ -194,187 +1365,240 @@
         </w:tc>
         <w:tc>
           <w:tcPr>
-            <w:tcW w:w="799" w:type="dxa"/>
-            <w:shd w:val="clear" w:color="auto" w:fill="538135" w:themeFill="accent6" w:themeFillShade="BF"/>
-          </w:tcPr>
-          <w:p>
-            <w:pPr>
-              <w:jc w:val="center"/>
-              <w:cnfStyle w:val="000000000000" w:firstRow="0" w:lastRow="0" w:firstColumn="0" w:lastColumn="0" w:oddVBand="0" w:evenVBand="0" w:oddHBand="0" w:evenHBand="0" w:firstRowFirstColumn="0" w:firstRowLastColumn="0" w:lastRowFirstColumn="0" w:lastRowLastColumn="0"/>
-            </w:pPr>
-            <w:r>
-              <w:t>Done!</w:t>
-            </w:r>
-          </w:p>
-        </w:tc>
-      </w:tr>
-      <w:tr>
-        <w:tc>
-          <w:tcPr>
-            <w:cnfStyle w:val="001000000000" w:firstRow="0" w:lastRow="0" w:firstColumn="1" w:lastColumn="0" w:oddVBand="0" w:evenVBand="0" w:oddHBand="0" w:evenHBand="0" w:firstRowFirstColumn="0" w:firstRowLastColumn="0" w:lastRowFirstColumn="0" w:lastRowLastColumn="0"/>
-            <w:tcW w:w="7472" w:type="dxa"/>
+            <w:tcW w:w="791" w:type="dxa"/>
+          </w:tcPr>
+          <w:p>
+            <w:pPr>
+              <w:jc w:val="center"/>
+              <w:cnfStyle w:val="000000000000" w:firstRow="0" w:lastRow="0" w:firstColumn="0" w:lastColumn="0" w:oddVBand="0" w:evenVBand="0" w:oddHBand="0" w:evenHBand="0" w:firstRowFirstColumn="0" w:firstRowLastColumn="0" w:lastRowFirstColumn="0" w:lastRowLastColumn="0"/>
+            </w:pPr>
+            <w:r>
+              <w:t>N/A</w:t>
+            </w:r>
+          </w:p>
+        </w:tc>
+      </w:tr>
+      <w:tr>
+        <w:tc>
+          <w:tcPr>
+            <w:cnfStyle w:val="001000000000" w:firstRow="0" w:lastRow="0" w:firstColumn="1" w:lastColumn="0" w:oddVBand="0" w:evenVBand="0" w:oddHBand="0" w:evenHBand="0" w:firstRowFirstColumn="0" w:firstRowLastColumn="0" w:lastRowFirstColumn="0" w:lastRowLastColumn="0"/>
+            <w:tcW w:w="279" w:type="dxa"/>
+            <w:shd w:val="clear" w:color="auto" w:fill="8EAADB" w:themeFill="accent1" w:themeFillTint="99"/>
+          </w:tcPr>
+          <w:p>
+            <w:pPr>
+              <w:jc w:val="center"/>
+            </w:pPr>
+            <w:r>
+              <w:t>19</w:t>
+            </w:r>
+          </w:p>
+        </w:tc>
+        <w:tc>
+          <w:tcPr>
+            <w:tcW w:w="7201" w:type="dxa"/>
             <w:shd w:val="clear" w:color="auto" w:fill="8EAADB" w:themeFill="accent1" w:themeFillTint="99"/>
           </w:tcPr>
           <w:p>
             <w:pPr>
               <w:ind w:left="1440"/>
               <w:jc w:val="both"/>
-            </w:pPr>
-            <w:r>
-              <w:t>Reference Study: Machine Learning</w:t>
-            </w:r>
-          </w:p>
-        </w:tc>
-        <w:tc>
-          <w:tcPr>
-            <w:tcW w:w="745" w:type="dxa"/>
-          </w:tcPr>
-          <w:p>
-            <w:pPr>
-              <w:jc w:val="center"/>
-              <w:cnfStyle w:val="000000000000" w:firstRow="0" w:lastRow="0" w:firstColumn="0" w:lastColumn="0" w:oddVBand="0" w:evenVBand="0" w:oddHBand="0" w:evenHBand="0" w:firstRowFirstColumn="0" w:firstRowLastColumn="0" w:lastRowFirstColumn="0" w:lastRowLastColumn="0"/>
-            </w:pPr>
-            <w:r>
-              <w:t>3</w:t>
-            </w:r>
-          </w:p>
-        </w:tc>
-        <w:tc>
-          <w:tcPr>
-            <w:tcW w:w="799" w:type="dxa"/>
-            <w:shd w:val="clear" w:color="auto" w:fill="538135" w:themeFill="accent6" w:themeFillShade="BF"/>
-          </w:tcPr>
-          <w:p>
-            <w:pPr>
-              <w:jc w:val="center"/>
-              <w:cnfStyle w:val="000000000000" w:firstRow="0" w:lastRow="0" w:firstColumn="0" w:lastColumn="0" w:oddVBand="0" w:evenVBand="0" w:oddHBand="0" w:evenHBand="0" w:firstRowFirstColumn="0" w:firstRowLastColumn="0" w:lastRowFirstColumn="0" w:lastRowLastColumn="0"/>
-            </w:pPr>
-            <w:r>
-              <w:t>Done!</w:t>
-            </w:r>
-          </w:p>
-        </w:tc>
-      </w:tr>
-      <w:tr>
-        <w:tc>
-          <w:tcPr>
-            <w:cnfStyle w:val="001000000000" w:firstRow="0" w:lastRow="0" w:firstColumn="1" w:lastColumn="0" w:oddVBand="0" w:evenVBand="0" w:oddHBand="0" w:evenHBand="0" w:firstRowFirstColumn="0" w:firstRowLastColumn="0" w:lastRowFirstColumn="0" w:lastRowLastColumn="0"/>
-            <w:tcW w:w="7472" w:type="dxa"/>
+              <w:cnfStyle w:val="000000000000" w:firstRow="0" w:lastRow="0" w:firstColumn="0" w:lastColumn="0" w:oddVBand="0" w:evenVBand="0" w:oddHBand="0" w:evenHBand="0" w:firstRowFirstColumn="0" w:firstRowLastColumn="0" w:lastRowFirstColumn="0" w:lastRowLastColumn="0"/>
+            </w:pPr>
+            <w:r>
+              <w:t>Input Image</w:t>
+            </w:r>
+          </w:p>
+        </w:tc>
+        <w:tc>
+          <w:tcPr>
+            <w:tcW w:w="745" w:type="dxa"/>
+          </w:tcPr>
+          <w:p>
+            <w:pPr>
+              <w:jc w:val="center"/>
+              <w:cnfStyle w:val="000000000000" w:firstRow="0" w:lastRow="0" w:firstColumn="0" w:lastColumn="0" w:oddVBand="0" w:evenVBand="0" w:oddHBand="0" w:evenHBand="0" w:firstRowFirstColumn="0" w:firstRowLastColumn="0" w:lastRowFirstColumn="0" w:lastRowLastColumn="0"/>
+            </w:pPr>
+            <w:r>
+              <w:t>1</w:t>
+            </w:r>
+          </w:p>
+        </w:tc>
+        <w:tc>
+          <w:tcPr>
+            <w:tcW w:w="791" w:type="dxa"/>
+          </w:tcPr>
+          <w:p>
+            <w:pPr>
+              <w:jc w:val="center"/>
+              <w:cnfStyle w:val="000000000000" w:firstRow="0" w:lastRow="0" w:firstColumn="0" w:lastColumn="0" w:oddVBand="0" w:evenVBand="0" w:oddHBand="0" w:evenHBand="0" w:firstRowFirstColumn="0" w:firstRowLastColumn="0" w:lastRowFirstColumn="0" w:lastRowLastColumn="0"/>
+            </w:pPr>
+            <w:r>
+              <w:t>N/A</w:t>
+            </w:r>
+          </w:p>
+        </w:tc>
+      </w:tr>
+      <w:tr>
+        <w:tc>
+          <w:tcPr>
+            <w:cnfStyle w:val="001000000000" w:firstRow="0" w:lastRow="0" w:firstColumn="1" w:lastColumn="0" w:oddVBand="0" w:evenVBand="0" w:oddHBand="0" w:evenHBand="0" w:firstRowFirstColumn="0" w:firstRowLastColumn="0" w:lastRowFirstColumn="0" w:lastRowLastColumn="0"/>
+            <w:tcW w:w="279" w:type="dxa"/>
+            <w:shd w:val="clear" w:color="auto" w:fill="8EAADB" w:themeFill="accent1" w:themeFillTint="99"/>
+          </w:tcPr>
+          <w:p>
+            <w:pPr>
+              <w:jc w:val="center"/>
+            </w:pPr>
+            <w:r>
+              <w:t>20</w:t>
+            </w:r>
+          </w:p>
+        </w:tc>
+        <w:tc>
+          <w:tcPr>
+            <w:tcW w:w="7201" w:type="dxa"/>
             <w:shd w:val="clear" w:color="auto" w:fill="8EAADB" w:themeFill="accent1" w:themeFillTint="99"/>
           </w:tcPr>
           <w:p>
             <w:pPr>
               <w:ind w:left="1440"/>
               <w:jc w:val="both"/>
-            </w:pPr>
-            <w:r>
-              <w:t>Reference Study: Deep Learning</w:t>
-            </w:r>
-          </w:p>
-        </w:tc>
-        <w:tc>
-          <w:tcPr>
-            <w:tcW w:w="745" w:type="dxa"/>
-          </w:tcPr>
-          <w:p>
-            <w:pPr>
-              <w:jc w:val="center"/>
-              <w:cnfStyle w:val="000000000000" w:firstRow="0" w:lastRow="0" w:firstColumn="0" w:lastColumn="0" w:oddVBand="0" w:evenVBand="0" w:oddHBand="0" w:evenHBand="0" w:firstRowFirstColumn="0" w:firstRowLastColumn="0" w:lastRowFirstColumn="0" w:lastRowLastColumn="0"/>
-            </w:pPr>
-            <w:r>
-              <w:t>2</w:t>
-            </w:r>
-          </w:p>
-        </w:tc>
-        <w:tc>
-          <w:tcPr>
-            <w:tcW w:w="799" w:type="dxa"/>
-            <w:shd w:val="clear" w:color="auto" w:fill="538135" w:themeFill="accent6" w:themeFillShade="BF"/>
-          </w:tcPr>
-          <w:p>
-            <w:pPr>
-              <w:jc w:val="center"/>
-              <w:cnfStyle w:val="000000000000" w:firstRow="0" w:lastRow="0" w:firstColumn="0" w:lastColumn="0" w:oddVBand="0" w:evenVBand="0" w:oddHBand="0" w:evenHBand="0" w:firstRowFirstColumn="0" w:firstRowLastColumn="0" w:lastRowFirstColumn="0" w:lastRowLastColumn="0"/>
-            </w:pPr>
-            <w:r>
-              <w:t>Done!</w:t>
-            </w:r>
-          </w:p>
-        </w:tc>
-      </w:tr>
-      <w:tr>
-        <w:tc>
-          <w:tcPr>
-            <w:cnfStyle w:val="001000000000" w:firstRow="0" w:lastRow="0" w:firstColumn="1" w:lastColumn="0" w:oddVBand="0" w:evenVBand="0" w:oddHBand="0" w:evenHBand="0" w:firstRowFirstColumn="0" w:firstRowLastColumn="0" w:lastRowFirstColumn="0" w:lastRowLastColumn="0"/>
-            <w:tcW w:w="7472" w:type="dxa"/>
+              <w:cnfStyle w:val="000000000000" w:firstRow="0" w:lastRow="0" w:firstColumn="0" w:lastColumn="0" w:oddVBand="0" w:evenVBand="0" w:oddHBand="0" w:evenHBand="0" w:firstRowFirstColumn="0" w:firstRowLastColumn="0" w:lastRowFirstColumn="0" w:lastRowLastColumn="0"/>
+            </w:pPr>
+            <w:r>
+              <w:t>Convolutional Layer</w:t>
+            </w:r>
+          </w:p>
+        </w:tc>
+        <w:tc>
+          <w:tcPr>
+            <w:tcW w:w="745" w:type="dxa"/>
+          </w:tcPr>
+          <w:p>
+            <w:pPr>
+              <w:jc w:val="center"/>
+              <w:cnfStyle w:val="000000000000" w:firstRow="0" w:lastRow="0" w:firstColumn="0" w:lastColumn="0" w:oddVBand="0" w:evenVBand="0" w:oddHBand="0" w:evenHBand="0" w:firstRowFirstColumn="0" w:firstRowLastColumn="0" w:lastRowFirstColumn="0" w:lastRowLastColumn="0"/>
+            </w:pPr>
+            <w:r>
+              <w:t>1</w:t>
+            </w:r>
+          </w:p>
+        </w:tc>
+        <w:tc>
+          <w:tcPr>
+            <w:tcW w:w="791" w:type="dxa"/>
+          </w:tcPr>
+          <w:p>
+            <w:pPr>
+              <w:jc w:val="center"/>
+              <w:cnfStyle w:val="000000000000" w:firstRow="0" w:lastRow="0" w:firstColumn="0" w:lastColumn="0" w:oddVBand="0" w:evenVBand="0" w:oddHBand="0" w:evenHBand="0" w:firstRowFirstColumn="0" w:firstRowLastColumn="0" w:lastRowFirstColumn="0" w:lastRowLastColumn="0"/>
+            </w:pPr>
+            <w:r>
+              <w:t>N/A</w:t>
+            </w:r>
+          </w:p>
+        </w:tc>
+      </w:tr>
+      <w:tr>
+        <w:tc>
+          <w:tcPr>
+            <w:cnfStyle w:val="001000000000" w:firstRow="0" w:lastRow="0" w:firstColumn="1" w:lastColumn="0" w:oddVBand="0" w:evenVBand="0" w:oddHBand="0" w:evenHBand="0" w:firstRowFirstColumn="0" w:firstRowLastColumn="0" w:lastRowFirstColumn="0" w:lastRowLastColumn="0"/>
+            <w:tcW w:w="279" w:type="dxa"/>
+            <w:shd w:val="clear" w:color="auto" w:fill="8EAADB" w:themeFill="accent1" w:themeFillTint="99"/>
+          </w:tcPr>
+          <w:p>
+            <w:pPr>
+              <w:jc w:val="center"/>
+            </w:pPr>
+            <w:r>
+              <w:t>21</w:t>
+            </w:r>
+          </w:p>
+        </w:tc>
+        <w:tc>
+          <w:tcPr>
+            <w:tcW w:w="7201" w:type="dxa"/>
             <w:shd w:val="clear" w:color="auto" w:fill="8EAADB" w:themeFill="accent1" w:themeFillTint="99"/>
           </w:tcPr>
           <w:p>
             <w:pPr>
               <w:ind w:left="1440"/>
               <w:jc w:val="both"/>
-            </w:pPr>
-            <w:r>
-              <w:t xml:space="preserve">Reference Study: </w:t>
-            </w:r>
-            <w:r>
-              <w:t>Semantic Segmentation Techniques</w:t>
-            </w:r>
-          </w:p>
-        </w:tc>
-        <w:tc>
-          <w:tcPr>
-            <w:tcW w:w="745" w:type="dxa"/>
-          </w:tcPr>
-          <w:p>
-            <w:pPr>
-              <w:jc w:val="center"/>
-              <w:cnfStyle w:val="000000000000" w:firstRow="0" w:lastRow="0" w:firstColumn="0" w:lastColumn="0" w:oddVBand="0" w:evenVBand="0" w:oddHBand="0" w:evenHBand="0" w:firstRowFirstColumn="0" w:firstRowLastColumn="0" w:lastRowFirstColumn="0" w:lastRowLastColumn="0"/>
-            </w:pPr>
-            <w:r>
-              <w:t>2</w:t>
-            </w:r>
-          </w:p>
-        </w:tc>
-        <w:tc>
-          <w:tcPr>
-            <w:tcW w:w="799" w:type="dxa"/>
-            <w:shd w:val="clear" w:color="auto" w:fill="538135" w:themeFill="accent6" w:themeFillShade="BF"/>
-          </w:tcPr>
-          <w:p>
-            <w:pPr>
-              <w:jc w:val="center"/>
-              <w:cnfStyle w:val="000000000000" w:firstRow="0" w:lastRow="0" w:firstColumn="0" w:lastColumn="0" w:oddVBand="0" w:evenVBand="0" w:oddHBand="0" w:evenHBand="0" w:firstRowFirstColumn="0" w:firstRowLastColumn="0" w:lastRowFirstColumn="0" w:lastRowLastColumn="0"/>
-            </w:pPr>
-            <w:r>
-              <w:t>Done!</w:t>
-            </w:r>
-          </w:p>
-        </w:tc>
-      </w:tr>
-      <w:tr>
-        <w:tc>
-          <w:tcPr>
-            <w:cnfStyle w:val="001000000000" w:firstRow="0" w:lastRow="0" w:firstColumn="1" w:lastColumn="0" w:oddVBand="0" w:evenVBand="0" w:oddHBand="0" w:evenHBand="0" w:firstRowFirstColumn="0" w:firstRowLastColumn="0" w:lastRowFirstColumn="0" w:lastRowLastColumn="0"/>
-            <w:tcW w:w="7472" w:type="dxa"/>
+              <w:cnfStyle w:val="000000000000" w:firstRow="0" w:lastRow="0" w:firstColumn="0" w:lastColumn="0" w:oddVBand="0" w:evenVBand="0" w:oddHBand="0" w:evenHBand="0" w:firstRowFirstColumn="0" w:firstRowLastColumn="0" w:lastRowFirstColumn="0" w:lastRowLastColumn="0"/>
+            </w:pPr>
+            <w:r>
+              <w:t>Rectified Linear Unit (</w:t>
+            </w:r>
+            <w:proofErr w:type="spellStart"/>
+            <w:r>
+              <w:t>ReLU</w:t>
+            </w:r>
+            <w:proofErr w:type="spellEnd"/>
+            <w:r>
+              <w:t>)</w:t>
+            </w:r>
+          </w:p>
+        </w:tc>
+        <w:tc>
+          <w:tcPr>
+            <w:tcW w:w="745" w:type="dxa"/>
+          </w:tcPr>
+          <w:p>
+            <w:pPr>
+              <w:jc w:val="center"/>
+              <w:cnfStyle w:val="000000000000" w:firstRow="0" w:lastRow="0" w:firstColumn="0" w:lastColumn="0" w:oddVBand="0" w:evenVBand="0" w:oddHBand="0" w:evenHBand="0" w:firstRowFirstColumn="0" w:firstRowLastColumn="0" w:lastRowFirstColumn="0" w:lastRowLastColumn="0"/>
+            </w:pPr>
+            <w:r>
+              <w:t>1</w:t>
+            </w:r>
+          </w:p>
+        </w:tc>
+        <w:tc>
+          <w:tcPr>
+            <w:tcW w:w="791" w:type="dxa"/>
+          </w:tcPr>
+          <w:p>
+            <w:pPr>
+              <w:jc w:val="center"/>
+              <w:cnfStyle w:val="000000000000" w:firstRow="0" w:lastRow="0" w:firstColumn="0" w:lastColumn="0" w:oddVBand="0" w:evenVBand="0" w:oddHBand="0" w:evenHBand="0" w:firstRowFirstColumn="0" w:firstRowLastColumn="0" w:lastRowFirstColumn="0" w:lastRowLastColumn="0"/>
+            </w:pPr>
+            <w:r>
+              <w:t>N/A</w:t>
+            </w:r>
+          </w:p>
+        </w:tc>
+      </w:tr>
+      <w:tr>
+        <w:tc>
+          <w:tcPr>
+            <w:cnfStyle w:val="001000000000" w:firstRow="0" w:lastRow="0" w:firstColumn="1" w:lastColumn="0" w:oddVBand="0" w:evenVBand="0" w:oddHBand="0" w:evenHBand="0" w:firstRowFirstColumn="0" w:firstRowLastColumn="0" w:lastRowFirstColumn="0" w:lastRowLastColumn="0"/>
+            <w:tcW w:w="279" w:type="dxa"/>
+            <w:shd w:val="clear" w:color="auto" w:fill="8EAADB" w:themeFill="accent1" w:themeFillTint="99"/>
+          </w:tcPr>
+          <w:p>
+            <w:pPr>
+              <w:jc w:val="center"/>
+            </w:pPr>
+            <w:r>
+              <w:t>22</w:t>
+            </w:r>
+          </w:p>
+        </w:tc>
+        <w:tc>
+          <w:tcPr>
+            <w:tcW w:w="7201" w:type="dxa"/>
             <w:shd w:val="clear" w:color="auto" w:fill="8EAADB" w:themeFill="accent1" w:themeFillTint="99"/>
           </w:tcPr>
           <w:p>
             <w:pPr>
               <w:ind w:left="1440"/>
               <w:jc w:val="both"/>
-            </w:pPr>
-            <w:r>
-              <w:t xml:space="preserve">Reference Study: </w:t>
-            </w:r>
-            <w:bookmarkStart w:id="0" w:name="_GoBack"/>
-            <w:r>
-              <w:t xml:space="preserve">Depth Estimation </w:t>
-            </w:r>
-            <w:r>
-              <w:t>Techniques</w:t>
-            </w:r>
-            <w:bookmarkEnd w:id="0"/>
+              <w:cnfStyle w:val="000000000000" w:firstRow="0" w:lastRow="0" w:firstColumn="0" w:lastColumn="0" w:oddVBand="0" w:evenVBand="0" w:oddHBand="0" w:evenHBand="0" w:firstRowFirstColumn="0" w:firstRowLastColumn="0" w:lastRowFirstColumn="0" w:lastRowLastColumn="0"/>
+            </w:pPr>
+            <w:r>
+              <w:t>Sigmoid Activation Function</w:t>
+            </w:r>
           </w:p>
         </w:tc>
         <w:tc>
@@ -393,7 +1617,7 @@
         </w:tc>
         <w:tc>
           <w:tcPr>
-            <w:tcW w:w="799" w:type="dxa"/>
+            <w:tcW w:w="791" w:type="dxa"/>
           </w:tcPr>
           <w:p>
             <w:pPr>
@@ -410,16 +1634,31 @@
         <w:tc>
           <w:tcPr>
             <w:cnfStyle w:val="001000000000" w:firstRow="0" w:lastRow="0" w:firstColumn="1" w:lastColumn="0" w:oddVBand="0" w:evenVBand="0" w:oddHBand="0" w:evenHBand="0" w:firstRowFirstColumn="0" w:firstRowLastColumn="0" w:lastRowFirstColumn="0" w:lastRowLastColumn="0"/>
-            <w:tcW w:w="7472" w:type="dxa"/>
+            <w:tcW w:w="279" w:type="dxa"/>
+            <w:shd w:val="clear" w:color="auto" w:fill="8EAADB" w:themeFill="accent1" w:themeFillTint="99"/>
+          </w:tcPr>
+          <w:p>
+            <w:pPr>
+              <w:jc w:val="center"/>
+            </w:pPr>
+            <w:r>
+              <w:t>23</w:t>
+            </w:r>
+          </w:p>
+        </w:tc>
+        <w:tc>
+          <w:tcPr>
+            <w:tcW w:w="7201" w:type="dxa"/>
             <w:shd w:val="clear" w:color="auto" w:fill="8EAADB" w:themeFill="accent1" w:themeFillTint="99"/>
           </w:tcPr>
           <w:p>
             <w:pPr>
               <w:ind w:left="1440"/>
               <w:jc w:val="both"/>
-            </w:pPr>
-            <w:r>
-              <w:t>Reference Study: Fire Detection before AI</w:t>
+              <w:cnfStyle w:val="000000000000" w:firstRow="0" w:lastRow="0" w:firstColumn="0" w:lastColumn="0" w:oddVBand="0" w:evenVBand="0" w:oddHBand="0" w:evenHBand="0" w:firstRowFirstColumn="0" w:firstRowLastColumn="0" w:lastRowFirstColumn="0" w:lastRowLastColumn="0"/>
+            </w:pPr>
+            <w:r>
+              <w:t>Pooling Layer</w:t>
             </w:r>
           </w:p>
         </w:tc>
@@ -439,7 +1678,7 @@
         </w:tc>
         <w:tc>
           <w:tcPr>
-            <w:tcW w:w="799" w:type="dxa"/>
+            <w:tcW w:w="791" w:type="dxa"/>
           </w:tcPr>
           <w:p>
             <w:pPr>
@@ -456,16 +1695,31 @@
         <w:tc>
           <w:tcPr>
             <w:cnfStyle w:val="001000000000" w:firstRow="0" w:lastRow="0" w:firstColumn="1" w:lastColumn="0" w:oddVBand="0" w:evenVBand="0" w:oddHBand="0" w:evenHBand="0" w:firstRowFirstColumn="0" w:firstRowLastColumn="0" w:lastRowFirstColumn="0" w:lastRowLastColumn="0"/>
-            <w:tcW w:w="7472" w:type="dxa"/>
+            <w:tcW w:w="279" w:type="dxa"/>
+            <w:shd w:val="clear" w:color="auto" w:fill="8EAADB" w:themeFill="accent1" w:themeFillTint="99"/>
+          </w:tcPr>
+          <w:p>
+            <w:pPr>
+              <w:jc w:val="center"/>
+            </w:pPr>
+            <w:r>
+              <w:t>24</w:t>
+            </w:r>
+          </w:p>
+        </w:tc>
+        <w:tc>
+          <w:tcPr>
+            <w:tcW w:w="7201" w:type="dxa"/>
             <w:shd w:val="clear" w:color="auto" w:fill="8EAADB" w:themeFill="accent1" w:themeFillTint="99"/>
           </w:tcPr>
           <w:p>
             <w:pPr>
               <w:ind w:left="1440"/>
               <w:jc w:val="both"/>
-            </w:pPr>
-            <w:r>
-              <w:t>Reference Study: Depth Estimation before AI</w:t>
+              <w:cnfStyle w:val="000000000000" w:firstRow="0" w:lastRow="0" w:firstColumn="0" w:lastColumn="0" w:oddVBand="0" w:evenVBand="0" w:oddHBand="0" w:evenHBand="0" w:firstRowFirstColumn="0" w:firstRowLastColumn="0" w:lastRowFirstColumn="0" w:lastRowLastColumn="0"/>
+            </w:pPr>
+            <w:r>
+              <w:t>Skip Connections</w:t>
             </w:r>
           </w:p>
         </w:tc>
@@ -485,7 +1739,7 @@
         </w:tc>
         <w:tc>
           <w:tcPr>
-            <w:tcW w:w="799" w:type="dxa"/>
+            <w:tcW w:w="791" w:type="dxa"/>
           </w:tcPr>
           <w:p>
             <w:pPr>
@@ -502,16 +1756,31 @@
         <w:tc>
           <w:tcPr>
             <w:cnfStyle w:val="001000000000" w:firstRow="0" w:lastRow="0" w:firstColumn="1" w:lastColumn="0" w:oddVBand="0" w:evenVBand="0" w:oddHBand="0" w:evenHBand="0" w:firstRowFirstColumn="0" w:firstRowLastColumn="0" w:lastRowFirstColumn="0" w:lastRowLastColumn="0"/>
-            <w:tcW w:w="7472" w:type="dxa"/>
+            <w:tcW w:w="279" w:type="dxa"/>
+            <w:shd w:val="clear" w:color="auto" w:fill="8EAADB" w:themeFill="accent1" w:themeFillTint="99"/>
+          </w:tcPr>
+          <w:p>
+            <w:pPr>
+              <w:jc w:val="center"/>
+            </w:pPr>
+            <w:r>
+              <w:t>25</w:t>
+            </w:r>
+          </w:p>
+        </w:tc>
+        <w:tc>
+          <w:tcPr>
+            <w:tcW w:w="7201" w:type="dxa"/>
             <w:shd w:val="clear" w:color="auto" w:fill="8EAADB" w:themeFill="accent1" w:themeFillTint="99"/>
           </w:tcPr>
           <w:p>
             <w:pPr>
               <w:ind w:left="1440"/>
               <w:jc w:val="both"/>
-            </w:pPr>
-            <w:r>
-              <w:t>Summary</w:t>
+              <w:cnfStyle w:val="000000000000" w:firstRow="0" w:lastRow="0" w:firstColumn="0" w:lastColumn="0" w:oddVBand="0" w:evenVBand="0" w:oddHBand="0" w:evenHBand="0" w:firstRowFirstColumn="0" w:firstRowLastColumn="0" w:lastRowFirstColumn="0" w:lastRowLastColumn="0"/>
+            </w:pPr>
+            <w:r>
+              <w:t>Transpose Convolutional Layer</w:t>
             </w:r>
           </w:p>
         </w:tc>
@@ -531,7 +1800,7 @@
         </w:tc>
         <w:tc>
           <w:tcPr>
-            <w:tcW w:w="799" w:type="dxa"/>
+            <w:tcW w:w="791" w:type="dxa"/>
           </w:tcPr>
           <w:p>
             <w:pPr>
@@ -548,16 +1817,31 @@
         <w:tc>
           <w:tcPr>
             <w:cnfStyle w:val="001000000000" w:firstRow="0" w:lastRow="0" w:firstColumn="1" w:lastColumn="0" w:oddVBand="0" w:evenVBand="0" w:oddHBand="0" w:evenHBand="0" w:firstRowFirstColumn="0" w:firstRowLastColumn="0" w:lastRowFirstColumn="0" w:lastRowLastColumn="0"/>
-            <w:tcW w:w="7472" w:type="dxa"/>
+            <w:tcW w:w="279" w:type="dxa"/>
+            <w:shd w:val="clear" w:color="auto" w:fill="8EAADB" w:themeFill="accent1" w:themeFillTint="99"/>
+          </w:tcPr>
+          <w:p>
+            <w:pPr>
+              <w:jc w:val="center"/>
+            </w:pPr>
+            <w:r>
+              <w:t>26</w:t>
+            </w:r>
+          </w:p>
+        </w:tc>
+        <w:tc>
+          <w:tcPr>
+            <w:tcW w:w="7201" w:type="dxa"/>
             <w:shd w:val="clear" w:color="auto" w:fill="8EAADB" w:themeFill="accent1" w:themeFillTint="99"/>
           </w:tcPr>
           <w:p>
             <w:pPr>
               <w:ind w:left="720"/>
               <w:jc w:val="both"/>
-            </w:pPr>
-            <w:r>
-              <w:t>Research Objectives</w:t>
+              <w:cnfStyle w:val="000000000000" w:firstRow="0" w:lastRow="0" w:firstColumn="0" w:lastColumn="0" w:oddVBand="0" w:evenVBand="0" w:oddHBand="0" w:evenHBand="0" w:firstRowFirstColumn="0" w:firstRowLastColumn="0" w:lastRowFirstColumn="0" w:lastRowLastColumn="0"/>
+            </w:pPr>
+            <w:r>
+              <w:t>Network Architecture</w:t>
             </w:r>
           </w:p>
         </w:tc>
@@ -577,856 +1861,7 @@
         </w:tc>
         <w:tc>
           <w:tcPr>
-            <w:tcW w:w="799" w:type="dxa"/>
-          </w:tcPr>
-          <w:p>
-            <w:pPr>
-              <w:jc w:val="center"/>
-              <w:cnfStyle w:val="000000000000" w:firstRow="0" w:lastRow="0" w:firstColumn="0" w:lastColumn="0" w:oddVBand="0" w:evenVBand="0" w:oddHBand="0" w:evenHBand="0" w:firstRowFirstColumn="0" w:firstRowLastColumn="0" w:lastRowFirstColumn="0" w:lastRowLastColumn="0"/>
-            </w:pPr>
-            <w:r>
-              <w:t>N/A</w:t>
-            </w:r>
-          </w:p>
-        </w:tc>
-      </w:tr>
-      <w:tr>
-        <w:tc>
-          <w:tcPr>
-            <w:cnfStyle w:val="001000000000" w:firstRow="0" w:lastRow="0" w:firstColumn="1" w:lastColumn="0" w:oddVBand="0" w:evenVBand="0" w:oddHBand="0" w:evenHBand="0" w:firstRowFirstColumn="0" w:firstRowLastColumn="0" w:lastRowFirstColumn="0" w:lastRowLastColumn="0"/>
-            <w:tcW w:w="7472" w:type="dxa"/>
-            <w:shd w:val="clear" w:color="auto" w:fill="8EAADB" w:themeFill="accent1" w:themeFillTint="99"/>
-          </w:tcPr>
-          <w:p>
-            <w:pPr>
-              <w:ind w:left="720"/>
-              <w:jc w:val="both"/>
-            </w:pPr>
-            <w:r>
-              <w:t>Research Limitations</w:t>
-            </w:r>
-          </w:p>
-        </w:tc>
-        <w:tc>
-          <w:tcPr>
-            <w:tcW w:w="745" w:type="dxa"/>
-          </w:tcPr>
-          <w:p>
-            <w:pPr>
-              <w:jc w:val="center"/>
-              <w:cnfStyle w:val="000000000000" w:firstRow="0" w:lastRow="0" w:firstColumn="0" w:lastColumn="0" w:oddVBand="0" w:evenVBand="0" w:oddHBand="0" w:evenHBand="0" w:firstRowFirstColumn="0" w:firstRowLastColumn="0" w:lastRowFirstColumn="0" w:lastRowLastColumn="0"/>
-            </w:pPr>
-            <w:r>
-              <w:t>1</w:t>
-            </w:r>
-          </w:p>
-        </w:tc>
-        <w:tc>
-          <w:tcPr>
-            <w:tcW w:w="799" w:type="dxa"/>
-          </w:tcPr>
-          <w:p>
-            <w:pPr>
-              <w:jc w:val="center"/>
-              <w:cnfStyle w:val="000000000000" w:firstRow="0" w:lastRow="0" w:firstColumn="0" w:lastColumn="0" w:oddVBand="0" w:evenVBand="0" w:oddHBand="0" w:evenHBand="0" w:firstRowFirstColumn="0" w:firstRowLastColumn="0" w:lastRowFirstColumn="0" w:lastRowLastColumn="0"/>
-            </w:pPr>
-            <w:r>
-              <w:t>N/A</w:t>
-            </w:r>
-          </w:p>
-        </w:tc>
-      </w:tr>
-      <w:tr>
-        <w:tc>
-          <w:tcPr>
-            <w:cnfStyle w:val="001000000000" w:firstRow="0" w:lastRow="0" w:firstColumn="1" w:lastColumn="0" w:oddVBand="0" w:evenVBand="0" w:oddHBand="0" w:evenHBand="0" w:firstRowFirstColumn="0" w:firstRowLastColumn="0" w:lastRowFirstColumn="0" w:lastRowLastColumn="0"/>
-            <w:tcW w:w="7472" w:type="dxa"/>
-            <w:shd w:val="clear" w:color="auto" w:fill="8EAADB" w:themeFill="accent1" w:themeFillTint="99"/>
-          </w:tcPr>
-          <w:p>
-            <w:pPr>
-              <w:ind w:left="720"/>
-              <w:jc w:val="both"/>
-            </w:pPr>
-            <w:r>
-              <w:t>Research Plan</w:t>
-            </w:r>
-          </w:p>
-        </w:tc>
-        <w:tc>
-          <w:tcPr>
-            <w:tcW w:w="745" w:type="dxa"/>
-          </w:tcPr>
-          <w:p>
-            <w:pPr>
-              <w:jc w:val="center"/>
-              <w:cnfStyle w:val="000000000000" w:firstRow="0" w:lastRow="0" w:firstColumn="0" w:lastColumn="0" w:oddVBand="0" w:evenVBand="0" w:oddHBand="0" w:evenHBand="0" w:firstRowFirstColumn="0" w:firstRowLastColumn="0" w:lastRowFirstColumn="0" w:lastRowLastColumn="0"/>
-            </w:pPr>
-            <w:r>
-              <w:t>1</w:t>
-            </w:r>
-          </w:p>
-        </w:tc>
-        <w:tc>
-          <w:tcPr>
-            <w:tcW w:w="799" w:type="dxa"/>
-          </w:tcPr>
-          <w:p>
-            <w:pPr>
-              <w:jc w:val="center"/>
-              <w:cnfStyle w:val="000000000000" w:firstRow="0" w:lastRow="0" w:firstColumn="0" w:lastColumn="0" w:oddVBand="0" w:evenVBand="0" w:oddHBand="0" w:evenHBand="0" w:firstRowFirstColumn="0" w:firstRowLastColumn="0" w:lastRowFirstColumn="0" w:lastRowLastColumn="0"/>
-            </w:pPr>
-            <w:r>
-              <w:t>N/A</w:t>
-            </w:r>
-          </w:p>
-        </w:tc>
-      </w:tr>
-      <w:tr>
-        <w:tc>
-          <w:tcPr>
-            <w:cnfStyle w:val="001000000000" w:firstRow="0" w:lastRow="0" w:firstColumn="1" w:lastColumn="0" w:oddVBand="0" w:evenVBand="0" w:oddHBand="0" w:evenHBand="0" w:firstRowFirstColumn="0" w:firstRowLastColumn="0" w:lastRowFirstColumn="0" w:lastRowLastColumn="0"/>
-            <w:tcW w:w="7472" w:type="dxa"/>
-            <w:shd w:val="clear" w:color="auto" w:fill="323E4F" w:themeFill="text2" w:themeFillShade="BF"/>
-          </w:tcPr>
-          <w:p>
-            <w:pPr>
-              <w:jc w:val="both"/>
-            </w:pPr>
-            <w:r>
-              <w:t>Chapter 02: Visual Recognition in Humans</w:t>
-            </w:r>
-          </w:p>
-        </w:tc>
-        <w:tc>
-          <w:tcPr>
-            <w:tcW w:w="745" w:type="dxa"/>
-            <w:shd w:val="clear" w:color="auto" w:fill="323E4F" w:themeFill="text2" w:themeFillShade="BF"/>
-          </w:tcPr>
-          <w:p>
-            <w:pPr>
-              <w:jc w:val="center"/>
-              <w:cnfStyle w:val="000000000000" w:firstRow="0" w:lastRow="0" w:firstColumn="0" w:lastColumn="0" w:oddVBand="0" w:evenVBand="0" w:oddHBand="0" w:evenHBand="0" w:firstRowFirstColumn="0" w:firstRowLastColumn="0" w:lastRowFirstColumn="0" w:lastRowLastColumn="0"/>
-            </w:pPr>
-            <w:r>
-              <w:t>8</w:t>
-            </w:r>
-          </w:p>
-        </w:tc>
-        <w:tc>
-          <w:tcPr>
-            <w:tcW w:w="799" w:type="dxa"/>
-            <w:shd w:val="clear" w:color="auto" w:fill="323E4F" w:themeFill="text2" w:themeFillShade="BF"/>
-          </w:tcPr>
-          <w:p>
-            <w:pPr>
-              <w:jc w:val="center"/>
-              <w:cnfStyle w:val="000000000000" w:firstRow="0" w:lastRow="0" w:firstColumn="0" w:lastColumn="0" w:oddVBand="0" w:evenVBand="0" w:oddHBand="0" w:evenHBand="0" w:firstRowFirstColumn="0" w:firstRowLastColumn="0" w:lastRowFirstColumn="0" w:lastRowLastColumn="0"/>
-            </w:pPr>
-            <w:r>
-              <w:t>N/A</w:t>
-            </w:r>
-          </w:p>
-        </w:tc>
-      </w:tr>
-      <w:tr>
-        <w:tc>
-          <w:tcPr>
-            <w:cnfStyle w:val="001000000000" w:firstRow="0" w:lastRow="0" w:firstColumn="1" w:lastColumn="0" w:oddVBand="0" w:evenVBand="0" w:oddHBand="0" w:evenHBand="0" w:firstRowFirstColumn="0" w:firstRowLastColumn="0" w:lastRowFirstColumn="0" w:lastRowLastColumn="0"/>
-            <w:tcW w:w="7472" w:type="dxa"/>
-            <w:shd w:val="clear" w:color="auto" w:fill="8EAADB" w:themeFill="accent1" w:themeFillTint="99"/>
-          </w:tcPr>
-          <w:p>
-            <w:pPr>
-              <w:ind w:left="720"/>
-              <w:jc w:val="both"/>
-              <w:rPr>
-                <w:b w:val="0"/>
-                <w:bCs w:val="0"/>
-              </w:rPr>
-            </w:pPr>
-            <w:r>
-              <w:t>Intro</w:t>
-            </w:r>
-          </w:p>
-        </w:tc>
-        <w:tc>
-          <w:tcPr>
-            <w:tcW w:w="745" w:type="dxa"/>
-          </w:tcPr>
-          <w:p>
-            <w:pPr>
-              <w:jc w:val="center"/>
-              <w:cnfStyle w:val="000000000000" w:firstRow="0" w:lastRow="0" w:firstColumn="0" w:lastColumn="0" w:oddVBand="0" w:evenVBand="0" w:oddHBand="0" w:evenHBand="0" w:firstRowFirstColumn="0" w:firstRowLastColumn="0" w:lastRowFirstColumn="0" w:lastRowLastColumn="0"/>
-            </w:pPr>
-            <w:r>
-              <w:t>1</w:t>
-            </w:r>
-          </w:p>
-        </w:tc>
-        <w:tc>
-          <w:tcPr>
-            <w:tcW w:w="799" w:type="dxa"/>
-          </w:tcPr>
-          <w:p>
-            <w:pPr>
-              <w:jc w:val="center"/>
-              <w:cnfStyle w:val="000000000000" w:firstRow="0" w:lastRow="0" w:firstColumn="0" w:lastColumn="0" w:oddVBand="0" w:evenVBand="0" w:oddHBand="0" w:evenHBand="0" w:firstRowFirstColumn="0" w:firstRowLastColumn="0" w:lastRowFirstColumn="0" w:lastRowLastColumn="0"/>
-            </w:pPr>
-            <w:r>
-              <w:t>N/A</w:t>
-            </w:r>
-          </w:p>
-        </w:tc>
-      </w:tr>
-      <w:tr>
-        <w:tc>
-          <w:tcPr>
-            <w:cnfStyle w:val="001000000000" w:firstRow="0" w:lastRow="0" w:firstColumn="1" w:lastColumn="0" w:oddVBand="0" w:evenVBand="0" w:oddHBand="0" w:evenHBand="0" w:firstRowFirstColumn="0" w:firstRowLastColumn="0" w:lastRowFirstColumn="0" w:lastRowLastColumn="0"/>
-            <w:tcW w:w="7472" w:type="dxa"/>
-            <w:shd w:val="clear" w:color="auto" w:fill="8EAADB" w:themeFill="accent1" w:themeFillTint="99"/>
-          </w:tcPr>
-          <w:p>
-            <w:pPr>
-              <w:ind w:left="720"/>
-              <w:jc w:val="both"/>
-            </w:pPr>
-            <w:r>
-              <w:t>How humans perceive images Vs. How machines do</w:t>
-            </w:r>
-          </w:p>
-        </w:tc>
-        <w:tc>
-          <w:tcPr>
-            <w:tcW w:w="745" w:type="dxa"/>
-          </w:tcPr>
-          <w:p>
-            <w:pPr>
-              <w:jc w:val="center"/>
-              <w:cnfStyle w:val="000000000000" w:firstRow="0" w:lastRow="0" w:firstColumn="0" w:lastColumn="0" w:oddVBand="0" w:evenVBand="0" w:oddHBand="0" w:evenHBand="0" w:firstRowFirstColumn="0" w:firstRowLastColumn="0" w:lastRowFirstColumn="0" w:lastRowLastColumn="0"/>
-            </w:pPr>
-            <w:r>
-              <w:t>2</w:t>
-            </w:r>
-          </w:p>
-        </w:tc>
-        <w:tc>
-          <w:tcPr>
-            <w:tcW w:w="799" w:type="dxa"/>
-          </w:tcPr>
-          <w:p>
-            <w:pPr>
-              <w:jc w:val="center"/>
-              <w:cnfStyle w:val="000000000000" w:firstRow="0" w:lastRow="0" w:firstColumn="0" w:lastColumn="0" w:oddVBand="0" w:evenVBand="0" w:oddHBand="0" w:evenHBand="0" w:firstRowFirstColumn="0" w:firstRowLastColumn="0" w:lastRowFirstColumn="0" w:lastRowLastColumn="0"/>
-            </w:pPr>
-            <w:r>
-              <w:t>N/A</w:t>
-            </w:r>
-          </w:p>
-        </w:tc>
-      </w:tr>
-      <w:tr>
-        <w:tc>
-          <w:tcPr>
-            <w:cnfStyle w:val="001000000000" w:firstRow="0" w:lastRow="0" w:firstColumn="1" w:lastColumn="0" w:oddVBand="0" w:evenVBand="0" w:oddHBand="0" w:evenHBand="0" w:firstRowFirstColumn="0" w:firstRowLastColumn="0" w:lastRowFirstColumn="0" w:lastRowLastColumn="0"/>
-            <w:tcW w:w="7472" w:type="dxa"/>
-            <w:shd w:val="clear" w:color="auto" w:fill="8EAADB" w:themeFill="accent1" w:themeFillTint="99"/>
-          </w:tcPr>
-          <w:p>
-            <w:pPr>
-              <w:ind w:left="720"/>
-              <w:jc w:val="both"/>
-            </w:pPr>
-            <w:r>
-              <w:t>Images formats and compression algorithms</w:t>
-            </w:r>
-          </w:p>
-        </w:tc>
-        <w:tc>
-          <w:tcPr>
-            <w:tcW w:w="745" w:type="dxa"/>
-          </w:tcPr>
-          <w:p>
-            <w:pPr>
-              <w:jc w:val="center"/>
-              <w:cnfStyle w:val="000000000000" w:firstRow="0" w:lastRow="0" w:firstColumn="0" w:lastColumn="0" w:oddVBand="0" w:evenVBand="0" w:oddHBand="0" w:evenHBand="0" w:firstRowFirstColumn="0" w:firstRowLastColumn="0" w:lastRowFirstColumn="0" w:lastRowLastColumn="0"/>
-            </w:pPr>
-            <w:r>
-              <w:t>2</w:t>
-            </w:r>
-          </w:p>
-        </w:tc>
-        <w:tc>
-          <w:tcPr>
-            <w:tcW w:w="799" w:type="dxa"/>
-          </w:tcPr>
-          <w:p>
-            <w:pPr>
-              <w:jc w:val="center"/>
-              <w:cnfStyle w:val="000000000000" w:firstRow="0" w:lastRow="0" w:firstColumn="0" w:lastColumn="0" w:oddVBand="0" w:evenVBand="0" w:oddHBand="0" w:evenHBand="0" w:firstRowFirstColumn="0" w:firstRowLastColumn="0" w:lastRowFirstColumn="0" w:lastRowLastColumn="0"/>
-            </w:pPr>
-            <w:r>
-              <w:t>N/A</w:t>
-            </w:r>
-          </w:p>
-        </w:tc>
-      </w:tr>
-      <w:tr>
-        <w:tc>
-          <w:tcPr>
-            <w:cnfStyle w:val="001000000000" w:firstRow="0" w:lastRow="0" w:firstColumn="1" w:lastColumn="0" w:oddVBand="0" w:evenVBand="0" w:oddHBand="0" w:evenHBand="0" w:firstRowFirstColumn="0" w:firstRowLastColumn="0" w:lastRowFirstColumn="0" w:lastRowLastColumn="0"/>
-            <w:tcW w:w="7472" w:type="dxa"/>
-            <w:shd w:val="clear" w:color="auto" w:fill="323E4F" w:themeFill="text2" w:themeFillShade="BF"/>
-          </w:tcPr>
-          <w:p>
-            <w:pPr>
-              <w:jc w:val="both"/>
-            </w:pPr>
-            <w:r>
-              <w:t>Chapter 03: Convolutional Neural Networks and their Architecture</w:t>
-            </w:r>
-          </w:p>
-        </w:tc>
-        <w:tc>
-          <w:tcPr>
-            <w:tcW w:w="745" w:type="dxa"/>
-            <w:shd w:val="clear" w:color="auto" w:fill="323E4F" w:themeFill="text2" w:themeFillShade="BF"/>
-          </w:tcPr>
-          <w:p>
-            <w:pPr>
-              <w:jc w:val="center"/>
-              <w:cnfStyle w:val="000000000000" w:firstRow="0" w:lastRow="0" w:firstColumn="0" w:lastColumn="0" w:oddVBand="0" w:evenVBand="0" w:oddHBand="0" w:evenHBand="0" w:firstRowFirstColumn="0" w:firstRowLastColumn="0" w:lastRowFirstColumn="0" w:lastRowLastColumn="0"/>
-            </w:pPr>
-            <w:r>
-              <w:t>12</w:t>
-            </w:r>
-          </w:p>
-        </w:tc>
-        <w:tc>
-          <w:tcPr>
-            <w:tcW w:w="799" w:type="dxa"/>
-            <w:shd w:val="clear" w:color="auto" w:fill="323E4F" w:themeFill="text2" w:themeFillShade="BF"/>
-          </w:tcPr>
-          <w:p>
-            <w:pPr>
-              <w:jc w:val="center"/>
-              <w:cnfStyle w:val="000000000000" w:firstRow="0" w:lastRow="0" w:firstColumn="0" w:lastColumn="0" w:oddVBand="0" w:evenVBand="0" w:oddHBand="0" w:evenHBand="0" w:firstRowFirstColumn="0" w:firstRowLastColumn="0" w:lastRowFirstColumn="0" w:lastRowLastColumn="0"/>
-            </w:pPr>
-            <w:r>
-              <w:t>N/A</w:t>
-            </w:r>
-          </w:p>
-        </w:tc>
-      </w:tr>
-      <w:tr>
-        <w:tc>
-          <w:tcPr>
-            <w:cnfStyle w:val="001000000000" w:firstRow="0" w:lastRow="0" w:firstColumn="1" w:lastColumn="0" w:oddVBand="0" w:evenVBand="0" w:oddHBand="0" w:evenHBand="0" w:firstRowFirstColumn="0" w:firstRowLastColumn="0" w:lastRowFirstColumn="0" w:lastRowLastColumn="0"/>
-            <w:tcW w:w="7472" w:type="dxa"/>
-            <w:shd w:val="clear" w:color="auto" w:fill="8EAADB" w:themeFill="accent1" w:themeFillTint="99"/>
-          </w:tcPr>
-          <w:p>
-            <w:pPr>
-              <w:ind w:left="720"/>
-              <w:jc w:val="both"/>
-              <w:rPr>
-                <w:b w:val="0"/>
-                <w:bCs w:val="0"/>
-              </w:rPr>
-            </w:pPr>
-            <w:r>
-              <w:t>Intro</w:t>
-            </w:r>
-          </w:p>
-        </w:tc>
-        <w:tc>
-          <w:tcPr>
-            <w:tcW w:w="745" w:type="dxa"/>
-          </w:tcPr>
-          <w:p>
-            <w:pPr>
-              <w:jc w:val="center"/>
-              <w:cnfStyle w:val="000000000000" w:firstRow="0" w:lastRow="0" w:firstColumn="0" w:lastColumn="0" w:oddVBand="0" w:evenVBand="0" w:oddHBand="0" w:evenHBand="0" w:firstRowFirstColumn="0" w:firstRowLastColumn="0" w:lastRowFirstColumn="0" w:lastRowLastColumn="0"/>
-            </w:pPr>
-            <w:r>
-              <w:t>2</w:t>
-            </w:r>
-          </w:p>
-        </w:tc>
-        <w:tc>
-          <w:tcPr>
-            <w:tcW w:w="799" w:type="dxa"/>
-          </w:tcPr>
-          <w:p>
-            <w:pPr>
-              <w:jc w:val="center"/>
-              <w:cnfStyle w:val="000000000000" w:firstRow="0" w:lastRow="0" w:firstColumn="0" w:lastColumn="0" w:oddVBand="0" w:evenVBand="0" w:oddHBand="0" w:evenHBand="0" w:firstRowFirstColumn="0" w:firstRowLastColumn="0" w:lastRowFirstColumn="0" w:lastRowLastColumn="0"/>
-            </w:pPr>
-            <w:r>
-              <w:t>N/A</w:t>
-            </w:r>
-          </w:p>
-        </w:tc>
-      </w:tr>
-      <w:tr>
-        <w:tc>
-          <w:tcPr>
-            <w:cnfStyle w:val="001000000000" w:firstRow="0" w:lastRow="0" w:firstColumn="1" w:lastColumn="0" w:oddVBand="0" w:evenVBand="0" w:oddHBand="0" w:evenHBand="0" w:firstRowFirstColumn="0" w:firstRowLastColumn="0" w:lastRowFirstColumn="0" w:lastRowLastColumn="0"/>
-            <w:tcW w:w="7472" w:type="dxa"/>
-            <w:shd w:val="clear" w:color="auto" w:fill="8EAADB" w:themeFill="accent1" w:themeFillTint="99"/>
-          </w:tcPr>
-          <w:p>
-            <w:pPr>
-              <w:ind w:left="720"/>
-              <w:jc w:val="both"/>
-            </w:pPr>
-            <w:r>
-              <w:t>Metrics for Choosing the CNN for the research</w:t>
-            </w:r>
-          </w:p>
-        </w:tc>
-        <w:tc>
-          <w:tcPr>
-            <w:tcW w:w="745" w:type="dxa"/>
-          </w:tcPr>
-          <w:p>
-            <w:pPr>
-              <w:jc w:val="center"/>
-              <w:cnfStyle w:val="000000000000" w:firstRow="0" w:lastRow="0" w:firstColumn="0" w:lastColumn="0" w:oddVBand="0" w:evenVBand="0" w:oddHBand="0" w:evenHBand="0" w:firstRowFirstColumn="0" w:firstRowLastColumn="0" w:lastRowFirstColumn="0" w:lastRowLastColumn="0"/>
-            </w:pPr>
-            <w:r>
-              <w:t>1</w:t>
-            </w:r>
-          </w:p>
-        </w:tc>
-        <w:tc>
-          <w:tcPr>
-            <w:tcW w:w="799" w:type="dxa"/>
-          </w:tcPr>
-          <w:p>
-            <w:pPr>
-              <w:jc w:val="center"/>
-              <w:cnfStyle w:val="000000000000" w:firstRow="0" w:lastRow="0" w:firstColumn="0" w:lastColumn="0" w:oddVBand="0" w:evenVBand="0" w:oddHBand="0" w:evenHBand="0" w:firstRowFirstColumn="0" w:firstRowLastColumn="0" w:lastRowFirstColumn="0" w:lastRowLastColumn="0"/>
-            </w:pPr>
-            <w:r>
-              <w:t>N/A</w:t>
-            </w:r>
-          </w:p>
-        </w:tc>
-      </w:tr>
-      <w:tr>
-        <w:tc>
-          <w:tcPr>
-            <w:cnfStyle w:val="001000000000" w:firstRow="0" w:lastRow="0" w:firstColumn="1" w:lastColumn="0" w:oddVBand="0" w:evenVBand="0" w:oddHBand="0" w:evenHBand="0" w:firstRowFirstColumn="0" w:firstRowLastColumn="0" w:lastRowFirstColumn="0" w:lastRowLastColumn="0"/>
-            <w:tcW w:w="7472" w:type="dxa"/>
-            <w:shd w:val="clear" w:color="auto" w:fill="8EAADB" w:themeFill="accent1" w:themeFillTint="99"/>
-          </w:tcPr>
-          <w:p>
-            <w:pPr>
-              <w:ind w:left="720"/>
-              <w:jc w:val="both"/>
-            </w:pPr>
-            <w:r>
-              <w:t>CNN Inputs and Layers</w:t>
-            </w:r>
-            <w:r>
-              <w:t>: Intro</w:t>
-            </w:r>
-          </w:p>
-        </w:tc>
-        <w:tc>
-          <w:tcPr>
-            <w:tcW w:w="745" w:type="dxa"/>
-          </w:tcPr>
-          <w:p>
-            <w:pPr>
-              <w:jc w:val="center"/>
-              <w:cnfStyle w:val="000000000000" w:firstRow="0" w:lastRow="0" w:firstColumn="0" w:lastColumn="0" w:oddVBand="0" w:evenVBand="0" w:oddHBand="0" w:evenHBand="0" w:firstRowFirstColumn="0" w:firstRowLastColumn="0" w:lastRowFirstColumn="0" w:lastRowLastColumn="0"/>
-            </w:pPr>
-            <w:r>
-              <w:t>1</w:t>
-            </w:r>
-          </w:p>
-        </w:tc>
-        <w:tc>
-          <w:tcPr>
-            <w:tcW w:w="799" w:type="dxa"/>
-          </w:tcPr>
-          <w:p>
-            <w:pPr>
-              <w:jc w:val="center"/>
-              <w:cnfStyle w:val="000000000000" w:firstRow="0" w:lastRow="0" w:firstColumn="0" w:lastColumn="0" w:oddVBand="0" w:evenVBand="0" w:oddHBand="0" w:evenHBand="0" w:firstRowFirstColumn="0" w:firstRowLastColumn="0" w:lastRowFirstColumn="0" w:lastRowLastColumn="0"/>
-            </w:pPr>
-            <w:r>
-              <w:t>N/A</w:t>
-            </w:r>
-          </w:p>
-        </w:tc>
-      </w:tr>
-      <w:tr>
-        <w:tc>
-          <w:tcPr>
-            <w:cnfStyle w:val="001000000000" w:firstRow="0" w:lastRow="0" w:firstColumn="1" w:lastColumn="0" w:oddVBand="0" w:evenVBand="0" w:oddHBand="0" w:evenHBand="0" w:firstRowFirstColumn="0" w:firstRowLastColumn="0" w:lastRowFirstColumn="0" w:lastRowLastColumn="0"/>
-            <w:tcW w:w="7472" w:type="dxa"/>
-            <w:shd w:val="clear" w:color="auto" w:fill="8EAADB" w:themeFill="accent1" w:themeFillTint="99"/>
-          </w:tcPr>
-          <w:p>
-            <w:pPr>
-              <w:ind w:left="1440"/>
-              <w:jc w:val="both"/>
-            </w:pPr>
-            <w:r>
-              <w:t>Input Image</w:t>
-            </w:r>
-          </w:p>
-        </w:tc>
-        <w:tc>
-          <w:tcPr>
-            <w:tcW w:w="745" w:type="dxa"/>
-          </w:tcPr>
-          <w:p>
-            <w:pPr>
-              <w:jc w:val="center"/>
-              <w:cnfStyle w:val="000000000000" w:firstRow="0" w:lastRow="0" w:firstColumn="0" w:lastColumn="0" w:oddVBand="0" w:evenVBand="0" w:oddHBand="0" w:evenHBand="0" w:firstRowFirstColumn="0" w:firstRowLastColumn="0" w:lastRowFirstColumn="0" w:lastRowLastColumn="0"/>
-            </w:pPr>
-            <w:r>
-              <w:t>1</w:t>
-            </w:r>
-          </w:p>
-        </w:tc>
-        <w:tc>
-          <w:tcPr>
-            <w:tcW w:w="799" w:type="dxa"/>
-          </w:tcPr>
-          <w:p>
-            <w:pPr>
-              <w:jc w:val="center"/>
-              <w:cnfStyle w:val="000000000000" w:firstRow="0" w:lastRow="0" w:firstColumn="0" w:lastColumn="0" w:oddVBand="0" w:evenVBand="0" w:oddHBand="0" w:evenHBand="0" w:firstRowFirstColumn="0" w:firstRowLastColumn="0" w:lastRowFirstColumn="0" w:lastRowLastColumn="0"/>
-            </w:pPr>
-            <w:r>
-              <w:t>N/A</w:t>
-            </w:r>
-          </w:p>
-        </w:tc>
-      </w:tr>
-      <w:tr>
-        <w:tc>
-          <w:tcPr>
-            <w:cnfStyle w:val="001000000000" w:firstRow="0" w:lastRow="0" w:firstColumn="1" w:lastColumn="0" w:oddVBand="0" w:evenVBand="0" w:oddHBand="0" w:evenHBand="0" w:firstRowFirstColumn="0" w:firstRowLastColumn="0" w:lastRowFirstColumn="0" w:lastRowLastColumn="0"/>
-            <w:tcW w:w="7472" w:type="dxa"/>
-            <w:shd w:val="clear" w:color="auto" w:fill="8EAADB" w:themeFill="accent1" w:themeFillTint="99"/>
-          </w:tcPr>
-          <w:p>
-            <w:pPr>
-              <w:ind w:left="1440"/>
-              <w:jc w:val="both"/>
-            </w:pPr>
-            <w:r>
-              <w:t>Convolutional Layer</w:t>
-            </w:r>
-          </w:p>
-        </w:tc>
-        <w:tc>
-          <w:tcPr>
-            <w:tcW w:w="745" w:type="dxa"/>
-          </w:tcPr>
-          <w:p>
-            <w:pPr>
-              <w:jc w:val="center"/>
-              <w:cnfStyle w:val="000000000000" w:firstRow="0" w:lastRow="0" w:firstColumn="0" w:lastColumn="0" w:oddVBand="0" w:evenVBand="0" w:oddHBand="0" w:evenHBand="0" w:firstRowFirstColumn="0" w:firstRowLastColumn="0" w:lastRowFirstColumn="0" w:lastRowLastColumn="0"/>
-            </w:pPr>
-            <w:r>
-              <w:t>1</w:t>
-            </w:r>
-          </w:p>
-        </w:tc>
-        <w:tc>
-          <w:tcPr>
-            <w:tcW w:w="799" w:type="dxa"/>
-          </w:tcPr>
-          <w:p>
-            <w:pPr>
-              <w:jc w:val="center"/>
-              <w:cnfStyle w:val="000000000000" w:firstRow="0" w:lastRow="0" w:firstColumn="0" w:lastColumn="0" w:oddVBand="0" w:evenVBand="0" w:oddHBand="0" w:evenHBand="0" w:firstRowFirstColumn="0" w:firstRowLastColumn="0" w:lastRowFirstColumn="0" w:lastRowLastColumn="0"/>
-            </w:pPr>
-            <w:r>
-              <w:t>N/A</w:t>
-            </w:r>
-          </w:p>
-        </w:tc>
-      </w:tr>
-      <w:tr>
-        <w:tc>
-          <w:tcPr>
-            <w:cnfStyle w:val="001000000000" w:firstRow="0" w:lastRow="0" w:firstColumn="1" w:lastColumn="0" w:oddVBand="0" w:evenVBand="0" w:oddHBand="0" w:evenHBand="0" w:firstRowFirstColumn="0" w:firstRowLastColumn="0" w:lastRowFirstColumn="0" w:lastRowLastColumn="0"/>
-            <w:tcW w:w="7472" w:type="dxa"/>
-            <w:shd w:val="clear" w:color="auto" w:fill="8EAADB" w:themeFill="accent1" w:themeFillTint="99"/>
-          </w:tcPr>
-          <w:p>
-            <w:pPr>
-              <w:ind w:left="1440"/>
-              <w:jc w:val="both"/>
-            </w:pPr>
-            <w:r>
-              <w:t>Rectified Linear Unit (</w:t>
-            </w:r>
-            <w:proofErr w:type="spellStart"/>
-            <w:r>
-              <w:t>ReLU</w:t>
-            </w:r>
-            <w:proofErr w:type="spellEnd"/>
-            <w:r>
-              <w:t>)</w:t>
-            </w:r>
-          </w:p>
-        </w:tc>
-        <w:tc>
-          <w:tcPr>
-            <w:tcW w:w="745" w:type="dxa"/>
-          </w:tcPr>
-          <w:p>
-            <w:pPr>
-              <w:jc w:val="center"/>
-              <w:cnfStyle w:val="000000000000" w:firstRow="0" w:lastRow="0" w:firstColumn="0" w:lastColumn="0" w:oddVBand="0" w:evenVBand="0" w:oddHBand="0" w:evenHBand="0" w:firstRowFirstColumn="0" w:firstRowLastColumn="0" w:lastRowFirstColumn="0" w:lastRowLastColumn="0"/>
-            </w:pPr>
-            <w:r>
-              <w:t>1</w:t>
-            </w:r>
-          </w:p>
-        </w:tc>
-        <w:tc>
-          <w:tcPr>
-            <w:tcW w:w="799" w:type="dxa"/>
-          </w:tcPr>
-          <w:p>
-            <w:pPr>
-              <w:jc w:val="center"/>
-              <w:cnfStyle w:val="000000000000" w:firstRow="0" w:lastRow="0" w:firstColumn="0" w:lastColumn="0" w:oddVBand="0" w:evenVBand="0" w:oddHBand="0" w:evenHBand="0" w:firstRowFirstColumn="0" w:firstRowLastColumn="0" w:lastRowFirstColumn="0" w:lastRowLastColumn="0"/>
-            </w:pPr>
-            <w:r>
-              <w:t>N/A</w:t>
-            </w:r>
-          </w:p>
-        </w:tc>
-      </w:tr>
-      <w:tr>
-        <w:tc>
-          <w:tcPr>
-            <w:cnfStyle w:val="001000000000" w:firstRow="0" w:lastRow="0" w:firstColumn="1" w:lastColumn="0" w:oddVBand="0" w:evenVBand="0" w:oddHBand="0" w:evenHBand="0" w:firstRowFirstColumn="0" w:firstRowLastColumn="0" w:lastRowFirstColumn="0" w:lastRowLastColumn="0"/>
-            <w:tcW w:w="7472" w:type="dxa"/>
-            <w:shd w:val="clear" w:color="auto" w:fill="8EAADB" w:themeFill="accent1" w:themeFillTint="99"/>
-          </w:tcPr>
-          <w:p>
-            <w:pPr>
-              <w:ind w:left="1440"/>
-              <w:jc w:val="both"/>
-            </w:pPr>
-            <w:r>
-              <w:t>Sigmoid Activation Function</w:t>
-            </w:r>
-          </w:p>
-        </w:tc>
-        <w:tc>
-          <w:tcPr>
-            <w:tcW w:w="745" w:type="dxa"/>
-          </w:tcPr>
-          <w:p>
-            <w:pPr>
-              <w:jc w:val="center"/>
-              <w:cnfStyle w:val="000000000000" w:firstRow="0" w:lastRow="0" w:firstColumn="0" w:lastColumn="0" w:oddVBand="0" w:evenVBand="0" w:oddHBand="0" w:evenHBand="0" w:firstRowFirstColumn="0" w:firstRowLastColumn="0" w:lastRowFirstColumn="0" w:lastRowLastColumn="0"/>
-            </w:pPr>
-            <w:r>
-              <w:t>1</w:t>
-            </w:r>
-          </w:p>
-        </w:tc>
-        <w:tc>
-          <w:tcPr>
-            <w:tcW w:w="799" w:type="dxa"/>
-          </w:tcPr>
-          <w:p>
-            <w:pPr>
-              <w:jc w:val="center"/>
-              <w:cnfStyle w:val="000000000000" w:firstRow="0" w:lastRow="0" w:firstColumn="0" w:lastColumn="0" w:oddVBand="0" w:evenVBand="0" w:oddHBand="0" w:evenHBand="0" w:firstRowFirstColumn="0" w:firstRowLastColumn="0" w:lastRowFirstColumn="0" w:lastRowLastColumn="0"/>
-            </w:pPr>
-            <w:r>
-              <w:t>N/A</w:t>
-            </w:r>
-          </w:p>
-        </w:tc>
-      </w:tr>
-      <w:tr>
-        <w:tc>
-          <w:tcPr>
-            <w:cnfStyle w:val="001000000000" w:firstRow="0" w:lastRow="0" w:firstColumn="1" w:lastColumn="0" w:oddVBand="0" w:evenVBand="0" w:oddHBand="0" w:evenHBand="0" w:firstRowFirstColumn="0" w:firstRowLastColumn="0" w:lastRowFirstColumn="0" w:lastRowLastColumn="0"/>
-            <w:tcW w:w="7472" w:type="dxa"/>
-            <w:shd w:val="clear" w:color="auto" w:fill="8EAADB" w:themeFill="accent1" w:themeFillTint="99"/>
-          </w:tcPr>
-          <w:p>
-            <w:pPr>
-              <w:ind w:left="1440"/>
-              <w:jc w:val="both"/>
-            </w:pPr>
-            <w:r>
-              <w:t>Pooling Layer</w:t>
-            </w:r>
-          </w:p>
-        </w:tc>
-        <w:tc>
-          <w:tcPr>
-            <w:tcW w:w="745" w:type="dxa"/>
-          </w:tcPr>
-          <w:p>
-            <w:pPr>
-              <w:jc w:val="center"/>
-              <w:cnfStyle w:val="000000000000" w:firstRow="0" w:lastRow="0" w:firstColumn="0" w:lastColumn="0" w:oddVBand="0" w:evenVBand="0" w:oddHBand="0" w:evenHBand="0" w:firstRowFirstColumn="0" w:firstRowLastColumn="0" w:lastRowFirstColumn="0" w:lastRowLastColumn="0"/>
-            </w:pPr>
-            <w:r>
-              <w:t>1</w:t>
-            </w:r>
-          </w:p>
-        </w:tc>
-        <w:tc>
-          <w:tcPr>
-            <w:tcW w:w="799" w:type="dxa"/>
-          </w:tcPr>
-          <w:p>
-            <w:pPr>
-              <w:jc w:val="center"/>
-              <w:cnfStyle w:val="000000000000" w:firstRow="0" w:lastRow="0" w:firstColumn="0" w:lastColumn="0" w:oddVBand="0" w:evenVBand="0" w:oddHBand="0" w:evenHBand="0" w:firstRowFirstColumn="0" w:firstRowLastColumn="0" w:lastRowFirstColumn="0" w:lastRowLastColumn="0"/>
-            </w:pPr>
-            <w:r>
-              <w:t>N/A</w:t>
-            </w:r>
-          </w:p>
-        </w:tc>
-      </w:tr>
-      <w:tr>
-        <w:tc>
-          <w:tcPr>
-            <w:cnfStyle w:val="001000000000" w:firstRow="0" w:lastRow="0" w:firstColumn="1" w:lastColumn="0" w:oddVBand="0" w:evenVBand="0" w:oddHBand="0" w:evenHBand="0" w:firstRowFirstColumn="0" w:firstRowLastColumn="0" w:lastRowFirstColumn="0" w:lastRowLastColumn="0"/>
-            <w:tcW w:w="7472" w:type="dxa"/>
-            <w:shd w:val="clear" w:color="auto" w:fill="8EAADB" w:themeFill="accent1" w:themeFillTint="99"/>
-          </w:tcPr>
-          <w:p>
-            <w:pPr>
-              <w:ind w:left="1440"/>
-              <w:jc w:val="both"/>
-            </w:pPr>
-            <w:r>
-              <w:t>Skip Connections</w:t>
-            </w:r>
-          </w:p>
-        </w:tc>
-        <w:tc>
-          <w:tcPr>
-            <w:tcW w:w="745" w:type="dxa"/>
-          </w:tcPr>
-          <w:p>
-            <w:pPr>
-              <w:jc w:val="center"/>
-              <w:cnfStyle w:val="000000000000" w:firstRow="0" w:lastRow="0" w:firstColumn="0" w:lastColumn="0" w:oddVBand="0" w:evenVBand="0" w:oddHBand="0" w:evenHBand="0" w:firstRowFirstColumn="0" w:firstRowLastColumn="0" w:lastRowFirstColumn="0" w:lastRowLastColumn="0"/>
-            </w:pPr>
-            <w:r>
-              <w:t>1</w:t>
-            </w:r>
-          </w:p>
-        </w:tc>
-        <w:tc>
-          <w:tcPr>
-            <w:tcW w:w="799" w:type="dxa"/>
-          </w:tcPr>
-          <w:p>
-            <w:pPr>
-              <w:jc w:val="center"/>
-              <w:cnfStyle w:val="000000000000" w:firstRow="0" w:lastRow="0" w:firstColumn="0" w:lastColumn="0" w:oddVBand="0" w:evenVBand="0" w:oddHBand="0" w:evenHBand="0" w:firstRowFirstColumn="0" w:firstRowLastColumn="0" w:lastRowFirstColumn="0" w:lastRowLastColumn="0"/>
-            </w:pPr>
-            <w:r>
-              <w:t>N/A</w:t>
-            </w:r>
-          </w:p>
-        </w:tc>
-      </w:tr>
-      <w:tr>
-        <w:tc>
-          <w:tcPr>
-            <w:cnfStyle w:val="001000000000" w:firstRow="0" w:lastRow="0" w:firstColumn="1" w:lastColumn="0" w:oddVBand="0" w:evenVBand="0" w:oddHBand="0" w:evenHBand="0" w:firstRowFirstColumn="0" w:firstRowLastColumn="0" w:lastRowFirstColumn="0" w:lastRowLastColumn="0"/>
-            <w:tcW w:w="7472" w:type="dxa"/>
-            <w:shd w:val="clear" w:color="auto" w:fill="8EAADB" w:themeFill="accent1" w:themeFillTint="99"/>
-          </w:tcPr>
-          <w:p>
-            <w:pPr>
-              <w:ind w:left="1440"/>
-              <w:jc w:val="both"/>
-            </w:pPr>
-            <w:r>
-              <w:t>Transpose Convolutional Layer</w:t>
-            </w:r>
-          </w:p>
-        </w:tc>
-        <w:tc>
-          <w:tcPr>
-            <w:tcW w:w="745" w:type="dxa"/>
-          </w:tcPr>
-          <w:p>
-            <w:pPr>
-              <w:jc w:val="center"/>
-              <w:cnfStyle w:val="000000000000" w:firstRow="0" w:lastRow="0" w:firstColumn="0" w:lastColumn="0" w:oddVBand="0" w:evenVBand="0" w:oddHBand="0" w:evenHBand="0" w:firstRowFirstColumn="0" w:firstRowLastColumn="0" w:lastRowFirstColumn="0" w:lastRowLastColumn="0"/>
-            </w:pPr>
-            <w:r>
-              <w:t>1</w:t>
-            </w:r>
-          </w:p>
-        </w:tc>
-        <w:tc>
-          <w:tcPr>
-            <w:tcW w:w="799" w:type="dxa"/>
-          </w:tcPr>
-          <w:p>
-            <w:pPr>
-              <w:jc w:val="center"/>
-              <w:cnfStyle w:val="000000000000" w:firstRow="0" w:lastRow="0" w:firstColumn="0" w:lastColumn="0" w:oddVBand="0" w:evenVBand="0" w:oddHBand="0" w:evenHBand="0" w:firstRowFirstColumn="0" w:firstRowLastColumn="0" w:lastRowFirstColumn="0" w:lastRowLastColumn="0"/>
-            </w:pPr>
-            <w:r>
-              <w:t>N/A</w:t>
-            </w:r>
-          </w:p>
-        </w:tc>
-      </w:tr>
-      <w:tr>
-        <w:tc>
-          <w:tcPr>
-            <w:cnfStyle w:val="001000000000" w:firstRow="0" w:lastRow="0" w:firstColumn="1" w:lastColumn="0" w:oddVBand="0" w:evenVBand="0" w:oddHBand="0" w:evenHBand="0" w:firstRowFirstColumn="0" w:firstRowLastColumn="0" w:lastRowFirstColumn="0" w:lastRowLastColumn="0"/>
-            <w:tcW w:w="7472" w:type="dxa"/>
-            <w:shd w:val="clear" w:color="auto" w:fill="8EAADB" w:themeFill="accent1" w:themeFillTint="99"/>
-          </w:tcPr>
-          <w:p>
-            <w:pPr>
-              <w:ind w:left="720"/>
-              <w:jc w:val="both"/>
-            </w:pPr>
-            <w:r>
-              <w:t>Network Architecture</w:t>
-            </w:r>
-          </w:p>
-        </w:tc>
-        <w:tc>
-          <w:tcPr>
-            <w:tcW w:w="745" w:type="dxa"/>
-          </w:tcPr>
-          <w:p>
-            <w:pPr>
-              <w:jc w:val="center"/>
-              <w:cnfStyle w:val="000000000000" w:firstRow="0" w:lastRow="0" w:firstColumn="0" w:lastColumn="0" w:oddVBand="0" w:evenVBand="0" w:oddHBand="0" w:evenHBand="0" w:firstRowFirstColumn="0" w:firstRowLastColumn="0" w:lastRowFirstColumn="0" w:lastRowLastColumn="0"/>
-            </w:pPr>
-            <w:r>
-              <w:t>1</w:t>
-            </w:r>
-          </w:p>
-        </w:tc>
-        <w:tc>
-          <w:tcPr>
-            <w:tcW w:w="799" w:type="dxa"/>
+            <w:tcW w:w="791" w:type="dxa"/>
           </w:tcPr>
           <w:p>
             <w:pPr>
@@ -1446,13 +1881,28 @@
         <w:tc>
           <w:tcPr>
             <w:cnfStyle w:val="001000000000" w:firstRow="0" w:lastRow="0" w:firstColumn="1" w:lastColumn="0" w:oddVBand="0" w:evenVBand="0" w:oddHBand="0" w:evenHBand="0" w:firstRowFirstColumn="0" w:firstRowLastColumn="0" w:lastRowFirstColumn="0" w:lastRowLastColumn="0"/>
-            <w:tcW w:w="7472" w:type="dxa"/>
+            <w:tcW w:w="279" w:type="dxa"/>
+            <w:shd w:val="clear" w:color="auto" w:fill="8EAADB" w:themeFill="accent1" w:themeFillTint="99"/>
+          </w:tcPr>
+          <w:p>
+            <w:pPr>
+              <w:jc w:val="center"/>
+            </w:pPr>
+            <w:r>
+              <w:t>27</w:t>
+            </w:r>
+          </w:p>
+        </w:tc>
+        <w:tc>
+          <w:tcPr>
+            <w:tcW w:w="7201" w:type="dxa"/>
             <w:shd w:val="clear" w:color="auto" w:fill="8EAADB" w:themeFill="accent1" w:themeFillTint="99"/>
           </w:tcPr>
           <w:p>
             <w:pPr>
               <w:ind w:left="720"/>
               <w:jc w:val="both"/>
+              <w:cnfStyle w:val="000000000000" w:firstRow="0" w:lastRow="0" w:firstColumn="0" w:lastColumn="0" w:oddVBand="0" w:evenVBand="0" w:oddHBand="0" w:evenHBand="0" w:firstRowFirstColumn="0" w:firstRowLastColumn="0" w:lastRowFirstColumn="0" w:lastRowLastColumn="0"/>
             </w:pPr>
             <w:r>
               <w:t>Network Training</w:t>
@@ -1475,7 +1925,7 @@
         </w:tc>
         <w:tc>
           <w:tcPr>
-            <w:tcW w:w="799" w:type="dxa"/>
+            <w:tcW w:w="791" w:type="dxa"/>
           </w:tcPr>
           <w:p>
             <w:pPr>
@@ -1492,12 +1942,24 @@
         <w:tc>
           <w:tcPr>
             <w:cnfStyle w:val="001000000000" w:firstRow="0" w:lastRow="0" w:firstColumn="1" w:lastColumn="0" w:oddVBand="0" w:evenVBand="0" w:oddHBand="0" w:evenHBand="0" w:firstRowFirstColumn="0" w:firstRowLastColumn="0" w:lastRowFirstColumn="0" w:lastRowLastColumn="0"/>
-            <w:tcW w:w="7472" w:type="dxa"/>
+            <w:tcW w:w="279" w:type="dxa"/>
             <w:shd w:val="clear" w:color="auto" w:fill="323E4F" w:themeFill="text2" w:themeFillShade="BF"/>
           </w:tcPr>
           <w:p>
             <w:pPr>
-              <w:jc w:val="both"/>
+              <w:jc w:val="center"/>
+            </w:pPr>
+          </w:p>
+        </w:tc>
+        <w:tc>
+          <w:tcPr>
+            <w:tcW w:w="7201" w:type="dxa"/>
+            <w:shd w:val="clear" w:color="auto" w:fill="323E4F" w:themeFill="text2" w:themeFillShade="BF"/>
+          </w:tcPr>
+          <w:p>
+            <w:pPr>
+              <w:jc w:val="both"/>
+              <w:cnfStyle w:val="000000000000" w:firstRow="0" w:lastRow="0" w:firstColumn="0" w:lastColumn="0" w:oddVBand="0" w:evenVBand="0" w:oddHBand="0" w:evenHBand="0" w:firstRowFirstColumn="0" w:firstRowLastColumn="0" w:lastRowFirstColumn="0" w:lastRowLastColumn="0"/>
             </w:pPr>
             <w:r>
               <w:t>Chapter 04: Datasets</w:t>
@@ -1521,7 +1983,7 @@
         </w:tc>
         <w:tc>
           <w:tcPr>
-            <w:tcW w:w="799" w:type="dxa"/>
+            <w:tcW w:w="791" w:type="dxa"/>
             <w:shd w:val="clear" w:color="auto" w:fill="323E4F" w:themeFill="text2" w:themeFillShade="BF"/>
           </w:tcPr>
           <w:p>
@@ -1539,16 +2001,31 @@
         <w:tc>
           <w:tcPr>
             <w:cnfStyle w:val="001000000000" w:firstRow="0" w:lastRow="0" w:firstColumn="1" w:lastColumn="0" w:oddVBand="0" w:evenVBand="0" w:oddHBand="0" w:evenHBand="0" w:firstRowFirstColumn="0" w:firstRowLastColumn="0" w:lastRowFirstColumn="0" w:lastRowLastColumn="0"/>
-            <w:tcW w:w="7472" w:type="dxa"/>
+            <w:tcW w:w="279" w:type="dxa"/>
+            <w:shd w:val="clear" w:color="auto" w:fill="8EAADB" w:themeFill="accent1" w:themeFillTint="99"/>
+          </w:tcPr>
+          <w:p>
+            <w:pPr>
+              <w:jc w:val="center"/>
+            </w:pPr>
+            <w:r>
+              <w:t>28</w:t>
+            </w:r>
+          </w:p>
+        </w:tc>
+        <w:tc>
+          <w:tcPr>
+            <w:tcW w:w="7201" w:type="dxa"/>
             <w:shd w:val="clear" w:color="auto" w:fill="8EAADB" w:themeFill="accent1" w:themeFillTint="99"/>
           </w:tcPr>
           <w:p>
             <w:pPr>
               <w:ind w:left="720"/>
               <w:jc w:val="both"/>
+              <w:cnfStyle w:val="000000000000" w:firstRow="0" w:lastRow="0" w:firstColumn="0" w:lastColumn="0" w:oddVBand="0" w:evenVBand="0" w:oddHBand="0" w:evenHBand="0" w:firstRowFirstColumn="0" w:firstRowLastColumn="0" w:lastRowFirstColumn="0" w:lastRowLastColumn="0"/>
               <w:rPr>
-                <w:b w:val="0"/>
-                <w:bCs w:val="0"/>
+                <w:b/>
+                <w:bCs/>
               </w:rPr>
             </w:pPr>
             <w:r>
@@ -1572,7 +2049,7 @@
         </w:tc>
         <w:tc>
           <w:tcPr>
-            <w:tcW w:w="799" w:type="dxa"/>
+            <w:tcW w:w="791" w:type="dxa"/>
           </w:tcPr>
           <w:p>
             <w:pPr>
@@ -1589,13 +2066,28 @@
         <w:tc>
           <w:tcPr>
             <w:cnfStyle w:val="001000000000" w:firstRow="0" w:lastRow="0" w:firstColumn="1" w:lastColumn="0" w:oddVBand="0" w:evenVBand="0" w:oddHBand="0" w:evenHBand="0" w:firstRowFirstColumn="0" w:firstRowLastColumn="0" w:lastRowFirstColumn="0" w:lastRowLastColumn="0"/>
-            <w:tcW w:w="7472" w:type="dxa"/>
+            <w:tcW w:w="279" w:type="dxa"/>
+            <w:shd w:val="clear" w:color="auto" w:fill="8EAADB" w:themeFill="accent1" w:themeFillTint="99"/>
+          </w:tcPr>
+          <w:p>
+            <w:pPr>
+              <w:jc w:val="center"/>
+            </w:pPr>
+            <w:r>
+              <w:t>29</w:t>
+            </w:r>
+          </w:p>
+        </w:tc>
+        <w:tc>
+          <w:tcPr>
+            <w:tcW w:w="7201" w:type="dxa"/>
             <w:shd w:val="clear" w:color="auto" w:fill="8EAADB" w:themeFill="accent1" w:themeFillTint="99"/>
           </w:tcPr>
           <w:p>
             <w:pPr>
               <w:ind w:left="720"/>
               <w:jc w:val="both"/>
+              <w:cnfStyle w:val="000000000000" w:firstRow="0" w:lastRow="0" w:firstColumn="0" w:lastColumn="0" w:oddVBand="0" w:evenVBand="0" w:oddHBand="0" w:evenHBand="0" w:firstRowFirstColumn="0" w:firstRowLastColumn="0" w:lastRowFirstColumn="0" w:lastRowLastColumn="0"/>
             </w:pPr>
             <w:r>
               <w:t>Fire Segmentation Dataset</w:t>
@@ -1618,7 +2110,7 @@
         </w:tc>
         <w:tc>
           <w:tcPr>
-            <w:tcW w:w="799" w:type="dxa"/>
+            <w:tcW w:w="791" w:type="dxa"/>
           </w:tcPr>
           <w:p>
             <w:pPr>
@@ -1635,13 +2127,28 @@
         <w:tc>
           <w:tcPr>
             <w:cnfStyle w:val="001000000000" w:firstRow="0" w:lastRow="0" w:firstColumn="1" w:lastColumn="0" w:oddVBand="0" w:evenVBand="0" w:oddHBand="0" w:evenHBand="0" w:firstRowFirstColumn="0" w:firstRowLastColumn="0" w:lastRowFirstColumn="0" w:lastRowLastColumn="0"/>
-            <w:tcW w:w="7472" w:type="dxa"/>
+            <w:tcW w:w="279" w:type="dxa"/>
+            <w:shd w:val="clear" w:color="auto" w:fill="8EAADB" w:themeFill="accent1" w:themeFillTint="99"/>
+          </w:tcPr>
+          <w:p>
+            <w:pPr>
+              <w:jc w:val="center"/>
+            </w:pPr>
+            <w:r>
+              <w:t>30</w:t>
+            </w:r>
+          </w:p>
+        </w:tc>
+        <w:tc>
+          <w:tcPr>
+            <w:tcW w:w="7201" w:type="dxa"/>
             <w:shd w:val="clear" w:color="auto" w:fill="8EAADB" w:themeFill="accent1" w:themeFillTint="99"/>
           </w:tcPr>
           <w:p>
             <w:pPr>
               <w:ind w:left="720"/>
               <w:jc w:val="both"/>
+              <w:cnfStyle w:val="000000000000" w:firstRow="0" w:lastRow="0" w:firstColumn="0" w:lastColumn="0" w:oddVBand="0" w:evenVBand="0" w:oddHBand="0" w:evenHBand="0" w:firstRowFirstColumn="0" w:firstRowLastColumn="0" w:lastRowFirstColumn="0" w:lastRowLastColumn="0"/>
             </w:pPr>
             <w:r>
               <w:t>Depth Estimation Dataset</w:t>
@@ -1664,7 +2171,7 @@
         </w:tc>
         <w:tc>
           <w:tcPr>
-            <w:tcW w:w="799" w:type="dxa"/>
+            <w:tcW w:w="791" w:type="dxa"/>
           </w:tcPr>
           <w:p>
             <w:pPr>
@@ -1681,13 +2188,28 @@
         <w:tc>
           <w:tcPr>
             <w:cnfStyle w:val="001000000000" w:firstRow="0" w:lastRow="0" w:firstColumn="1" w:lastColumn="0" w:oddVBand="0" w:evenVBand="0" w:oddHBand="0" w:evenHBand="0" w:firstRowFirstColumn="0" w:firstRowLastColumn="0" w:lastRowFirstColumn="0" w:lastRowLastColumn="0"/>
-            <w:tcW w:w="7472" w:type="dxa"/>
+            <w:tcW w:w="279" w:type="dxa"/>
+            <w:shd w:val="clear" w:color="auto" w:fill="8EAADB" w:themeFill="accent1" w:themeFillTint="99"/>
+          </w:tcPr>
+          <w:p>
+            <w:pPr>
+              <w:jc w:val="center"/>
+            </w:pPr>
+            <w:r>
+              <w:t>31</w:t>
+            </w:r>
+          </w:p>
+        </w:tc>
+        <w:tc>
+          <w:tcPr>
+            <w:tcW w:w="7201" w:type="dxa"/>
             <w:shd w:val="clear" w:color="auto" w:fill="8EAADB" w:themeFill="accent1" w:themeFillTint="99"/>
           </w:tcPr>
           <w:p>
             <w:pPr>
               <w:ind w:left="720"/>
               <w:jc w:val="both"/>
+              <w:cnfStyle w:val="000000000000" w:firstRow="0" w:lastRow="0" w:firstColumn="0" w:lastColumn="0" w:oddVBand="0" w:evenVBand="0" w:oddHBand="0" w:evenHBand="0" w:firstRowFirstColumn="0" w:firstRowLastColumn="0" w:lastRowFirstColumn="0" w:lastRowLastColumn="0"/>
             </w:pPr>
             <w:r>
               <w:t>Data pre-processing phase</w:t>
@@ -1710,7 +2232,7 @@
         </w:tc>
         <w:tc>
           <w:tcPr>
-            <w:tcW w:w="799" w:type="dxa"/>
+            <w:tcW w:w="791" w:type="dxa"/>
           </w:tcPr>
           <w:p>
             <w:pPr>
@@ -1727,12 +2249,24 @@
         <w:tc>
           <w:tcPr>
             <w:cnfStyle w:val="001000000000" w:firstRow="0" w:lastRow="0" w:firstColumn="1" w:lastColumn="0" w:oddVBand="0" w:evenVBand="0" w:oddHBand="0" w:evenHBand="0" w:firstRowFirstColumn="0" w:firstRowLastColumn="0" w:lastRowFirstColumn="0" w:lastRowLastColumn="0"/>
-            <w:tcW w:w="7472" w:type="dxa"/>
+            <w:tcW w:w="279" w:type="dxa"/>
             <w:shd w:val="clear" w:color="auto" w:fill="323E4F" w:themeFill="text2" w:themeFillShade="BF"/>
           </w:tcPr>
           <w:p>
             <w:pPr>
-              <w:jc w:val="both"/>
+              <w:jc w:val="center"/>
+            </w:pPr>
+          </w:p>
+        </w:tc>
+        <w:tc>
+          <w:tcPr>
+            <w:tcW w:w="7201" w:type="dxa"/>
+            <w:shd w:val="clear" w:color="auto" w:fill="323E4F" w:themeFill="text2" w:themeFillShade="BF"/>
+          </w:tcPr>
+          <w:p>
+            <w:pPr>
+              <w:jc w:val="both"/>
+              <w:cnfStyle w:val="000000000000" w:firstRow="0" w:lastRow="0" w:firstColumn="0" w:lastColumn="0" w:oddVBand="0" w:evenVBand="0" w:oddHBand="0" w:evenHBand="0" w:firstRowFirstColumn="0" w:firstRowLastColumn="0" w:lastRowFirstColumn="0" w:lastRowLastColumn="0"/>
             </w:pPr>
             <w:r>
               <w:t>Chapter 05: Trials and Results</w:t>
@@ -1756,7 +2290,7 @@
         </w:tc>
         <w:tc>
           <w:tcPr>
-            <w:tcW w:w="799" w:type="dxa"/>
+            <w:tcW w:w="791" w:type="dxa"/>
             <w:shd w:val="clear" w:color="auto" w:fill="323E4F" w:themeFill="text2" w:themeFillShade="BF"/>
           </w:tcPr>
           <w:p>
@@ -1774,16 +2308,31 @@
         <w:tc>
           <w:tcPr>
             <w:cnfStyle w:val="001000000000" w:firstRow="0" w:lastRow="0" w:firstColumn="1" w:lastColumn="0" w:oddVBand="0" w:evenVBand="0" w:oddHBand="0" w:evenHBand="0" w:firstRowFirstColumn="0" w:firstRowLastColumn="0" w:lastRowFirstColumn="0" w:lastRowLastColumn="0"/>
-            <w:tcW w:w="7472" w:type="dxa"/>
+            <w:tcW w:w="279" w:type="dxa"/>
+            <w:shd w:val="clear" w:color="auto" w:fill="8EAADB" w:themeFill="accent1" w:themeFillTint="99"/>
+          </w:tcPr>
+          <w:p>
+            <w:pPr>
+              <w:jc w:val="center"/>
+            </w:pPr>
+            <w:r>
+              <w:t>32</w:t>
+            </w:r>
+          </w:p>
+        </w:tc>
+        <w:tc>
+          <w:tcPr>
+            <w:tcW w:w="7201" w:type="dxa"/>
             <w:shd w:val="clear" w:color="auto" w:fill="8EAADB" w:themeFill="accent1" w:themeFillTint="99"/>
           </w:tcPr>
           <w:p>
             <w:pPr>
               <w:ind w:left="720"/>
               <w:jc w:val="both"/>
+              <w:cnfStyle w:val="000000000000" w:firstRow="0" w:lastRow="0" w:firstColumn="0" w:lastColumn="0" w:oddVBand="0" w:evenVBand="0" w:oddHBand="0" w:evenHBand="0" w:firstRowFirstColumn="0" w:firstRowLastColumn="0" w:lastRowFirstColumn="0" w:lastRowLastColumn="0"/>
               <w:rPr>
-                <w:b w:val="0"/>
-                <w:bCs w:val="0"/>
+                <w:b/>
+                <w:bCs/>
               </w:rPr>
             </w:pPr>
             <w:r>
@@ -1807,7 +2356,7 @@
         </w:tc>
         <w:tc>
           <w:tcPr>
-            <w:tcW w:w="799" w:type="dxa"/>
+            <w:tcW w:w="791" w:type="dxa"/>
           </w:tcPr>
           <w:p>
             <w:pPr>
@@ -1824,13 +2373,28 @@
         <w:tc>
           <w:tcPr>
             <w:cnfStyle w:val="001000000000" w:firstRow="0" w:lastRow="0" w:firstColumn="1" w:lastColumn="0" w:oddVBand="0" w:evenVBand="0" w:oddHBand="0" w:evenHBand="0" w:firstRowFirstColumn="0" w:firstRowLastColumn="0" w:lastRowFirstColumn="0" w:lastRowLastColumn="0"/>
-            <w:tcW w:w="7472" w:type="dxa"/>
+            <w:tcW w:w="279" w:type="dxa"/>
+            <w:shd w:val="clear" w:color="auto" w:fill="8EAADB" w:themeFill="accent1" w:themeFillTint="99"/>
+          </w:tcPr>
+          <w:p>
+            <w:pPr>
+              <w:jc w:val="center"/>
+            </w:pPr>
+            <w:r>
+              <w:t>33</w:t>
+            </w:r>
+          </w:p>
+        </w:tc>
+        <w:tc>
+          <w:tcPr>
+            <w:tcW w:w="7201" w:type="dxa"/>
             <w:shd w:val="clear" w:color="auto" w:fill="8EAADB" w:themeFill="accent1" w:themeFillTint="99"/>
           </w:tcPr>
           <w:p>
             <w:pPr>
               <w:ind w:left="720"/>
               <w:jc w:val="both"/>
+              <w:cnfStyle w:val="000000000000" w:firstRow="0" w:lastRow="0" w:firstColumn="0" w:lastColumn="0" w:oddVBand="0" w:evenVBand="0" w:oddHBand="0" w:evenHBand="0" w:firstRowFirstColumn="0" w:firstRowLastColumn="0" w:lastRowFirstColumn="0" w:lastRowLastColumn="0"/>
             </w:pPr>
             <w:r>
               <w:t>Problems and Solutions</w:t>
@@ -1853,7 +2417,7 @@
         </w:tc>
         <w:tc>
           <w:tcPr>
-            <w:tcW w:w="799" w:type="dxa"/>
+            <w:tcW w:w="791" w:type="dxa"/>
           </w:tcPr>
           <w:p>
             <w:pPr>
@@ -1870,13 +2434,28 @@
         <w:tc>
           <w:tcPr>
             <w:cnfStyle w:val="001000000000" w:firstRow="0" w:lastRow="0" w:firstColumn="1" w:lastColumn="0" w:oddVBand="0" w:evenVBand="0" w:oddHBand="0" w:evenHBand="0" w:firstRowFirstColumn="0" w:firstRowLastColumn="0" w:lastRowFirstColumn="0" w:lastRowLastColumn="0"/>
-            <w:tcW w:w="7472" w:type="dxa"/>
+            <w:tcW w:w="279" w:type="dxa"/>
+            <w:shd w:val="clear" w:color="auto" w:fill="8EAADB" w:themeFill="accent1" w:themeFillTint="99"/>
+          </w:tcPr>
+          <w:p>
+            <w:pPr>
+              <w:jc w:val="center"/>
+            </w:pPr>
+            <w:r>
+              <w:t>34</w:t>
+            </w:r>
+          </w:p>
+        </w:tc>
+        <w:tc>
+          <w:tcPr>
+            <w:tcW w:w="7201" w:type="dxa"/>
             <w:shd w:val="clear" w:color="auto" w:fill="8EAADB" w:themeFill="accent1" w:themeFillTint="99"/>
           </w:tcPr>
           <w:p>
             <w:pPr>
               <w:ind w:left="720"/>
               <w:jc w:val="both"/>
+              <w:cnfStyle w:val="000000000000" w:firstRow="0" w:lastRow="0" w:firstColumn="0" w:lastColumn="0" w:oddVBand="0" w:evenVBand="0" w:oddHBand="0" w:evenHBand="0" w:firstRowFirstColumn="0" w:firstRowLastColumn="0" w:lastRowFirstColumn="0" w:lastRowLastColumn="0"/>
             </w:pPr>
             <w:r>
               <w:t>Results</w:t>
@@ -1899,7 +2478,7 @@
         </w:tc>
         <w:tc>
           <w:tcPr>
-            <w:tcW w:w="799" w:type="dxa"/>
+            <w:tcW w:w="791" w:type="dxa"/>
           </w:tcPr>
           <w:p>
             <w:pPr>
@@ -1916,13 +2495,28 @@
         <w:tc>
           <w:tcPr>
             <w:cnfStyle w:val="001000000000" w:firstRow="0" w:lastRow="0" w:firstColumn="1" w:lastColumn="0" w:oddVBand="0" w:evenVBand="0" w:oddHBand="0" w:evenHBand="0" w:firstRowFirstColumn="0" w:firstRowLastColumn="0" w:lastRowFirstColumn="0" w:lastRowLastColumn="0"/>
-            <w:tcW w:w="7472" w:type="dxa"/>
+            <w:tcW w:w="279" w:type="dxa"/>
+            <w:shd w:val="clear" w:color="auto" w:fill="8EAADB" w:themeFill="accent1" w:themeFillTint="99"/>
+          </w:tcPr>
+          <w:p>
+            <w:pPr>
+              <w:jc w:val="center"/>
+            </w:pPr>
+            <w:r>
+              <w:t>35</w:t>
+            </w:r>
+          </w:p>
+        </w:tc>
+        <w:tc>
+          <w:tcPr>
+            <w:tcW w:w="7201" w:type="dxa"/>
             <w:shd w:val="clear" w:color="auto" w:fill="8EAADB" w:themeFill="accent1" w:themeFillTint="99"/>
           </w:tcPr>
           <w:p>
             <w:pPr>
               <w:ind w:left="720"/>
               <w:jc w:val="both"/>
+              <w:cnfStyle w:val="000000000000" w:firstRow="0" w:lastRow="0" w:firstColumn="0" w:lastColumn="0" w:oddVBand="0" w:evenVBand="0" w:oddHBand="0" w:evenHBand="0" w:firstRowFirstColumn="0" w:firstRowLastColumn="0" w:lastRowFirstColumn="0" w:lastRowLastColumn="0"/>
             </w:pPr>
             <w:r>
               <w:t>Cons of the System of Interest</w:t>
@@ -1945,7 +2539,7 @@
         </w:tc>
         <w:tc>
           <w:tcPr>
-            <w:tcW w:w="799" w:type="dxa"/>
+            <w:tcW w:w="791" w:type="dxa"/>
           </w:tcPr>
           <w:p>
             <w:pPr>
@@ -1962,12 +2556,24 @@
         <w:tc>
           <w:tcPr>
             <w:cnfStyle w:val="001000000000" w:firstRow="0" w:lastRow="0" w:firstColumn="1" w:lastColumn="0" w:oddVBand="0" w:evenVBand="0" w:oddHBand="0" w:evenHBand="0" w:firstRowFirstColumn="0" w:firstRowLastColumn="0" w:lastRowFirstColumn="0" w:lastRowLastColumn="0"/>
-            <w:tcW w:w="7472" w:type="dxa"/>
+            <w:tcW w:w="279" w:type="dxa"/>
             <w:shd w:val="clear" w:color="auto" w:fill="323E4F" w:themeFill="text2" w:themeFillShade="BF"/>
           </w:tcPr>
           <w:p>
             <w:pPr>
-              <w:jc w:val="both"/>
+              <w:jc w:val="center"/>
+            </w:pPr>
+          </w:p>
+        </w:tc>
+        <w:tc>
+          <w:tcPr>
+            <w:tcW w:w="7201" w:type="dxa"/>
+            <w:shd w:val="clear" w:color="auto" w:fill="323E4F" w:themeFill="text2" w:themeFillShade="BF"/>
+          </w:tcPr>
+          <w:p>
+            <w:pPr>
+              <w:jc w:val="both"/>
+              <w:cnfStyle w:val="000000000000" w:firstRow="0" w:lastRow="0" w:firstColumn="0" w:lastColumn="0" w:oddVBand="0" w:evenVBand="0" w:oddHBand="0" w:evenHBand="0" w:firstRowFirstColumn="0" w:firstRowLastColumn="0" w:lastRowFirstColumn="0" w:lastRowLastColumn="0"/>
             </w:pPr>
             <w:r>
               <w:t>Chapter 06: Future Works and Recommendations</w:t>
@@ -1991,7 +2597,7 @@
         </w:tc>
         <w:tc>
           <w:tcPr>
-            <w:tcW w:w="799" w:type="dxa"/>
+            <w:tcW w:w="791" w:type="dxa"/>
             <w:shd w:val="clear" w:color="auto" w:fill="323E4F" w:themeFill="text2" w:themeFillShade="BF"/>
           </w:tcPr>
           <w:p>
@@ -2009,16 +2615,31 @@
         <w:tc>
           <w:tcPr>
             <w:cnfStyle w:val="001000000000" w:firstRow="0" w:lastRow="0" w:firstColumn="1" w:lastColumn="0" w:oddVBand="0" w:evenVBand="0" w:oddHBand="0" w:evenHBand="0" w:firstRowFirstColumn="0" w:firstRowLastColumn="0" w:lastRowFirstColumn="0" w:lastRowLastColumn="0"/>
-            <w:tcW w:w="7472" w:type="dxa"/>
+            <w:tcW w:w="279" w:type="dxa"/>
+            <w:shd w:val="clear" w:color="auto" w:fill="8EAADB" w:themeFill="accent1" w:themeFillTint="99"/>
+          </w:tcPr>
+          <w:p>
+            <w:pPr>
+              <w:jc w:val="center"/>
+            </w:pPr>
+            <w:r>
+              <w:t>36</w:t>
+            </w:r>
+          </w:p>
+        </w:tc>
+        <w:tc>
+          <w:tcPr>
+            <w:tcW w:w="7201" w:type="dxa"/>
             <w:shd w:val="clear" w:color="auto" w:fill="8EAADB" w:themeFill="accent1" w:themeFillTint="99"/>
           </w:tcPr>
           <w:p>
             <w:pPr>
               <w:ind w:left="720"/>
               <w:jc w:val="both"/>
+              <w:cnfStyle w:val="000000000000" w:firstRow="0" w:lastRow="0" w:firstColumn="0" w:lastColumn="0" w:oddVBand="0" w:evenVBand="0" w:oddHBand="0" w:evenHBand="0" w:firstRowFirstColumn="0" w:firstRowLastColumn="0" w:lastRowFirstColumn="0" w:lastRowLastColumn="0"/>
               <w:rPr>
-                <w:b w:val="0"/>
-                <w:bCs w:val="0"/>
+                <w:b/>
+                <w:bCs/>
               </w:rPr>
             </w:pPr>
             <w:r>
@@ -2042,7 +2663,7 @@
         </w:tc>
         <w:tc>
           <w:tcPr>
-            <w:tcW w:w="799" w:type="dxa"/>
+            <w:tcW w:w="791" w:type="dxa"/>
           </w:tcPr>
           <w:p>
             <w:pPr>
@@ -2059,13 +2680,28 @@
         <w:tc>
           <w:tcPr>
             <w:cnfStyle w:val="001000000000" w:firstRow="0" w:lastRow="0" w:firstColumn="1" w:lastColumn="0" w:oddVBand="0" w:evenVBand="0" w:oddHBand="0" w:evenHBand="0" w:firstRowFirstColumn="0" w:firstRowLastColumn="0" w:lastRowFirstColumn="0" w:lastRowLastColumn="0"/>
-            <w:tcW w:w="7472" w:type="dxa"/>
+            <w:tcW w:w="279" w:type="dxa"/>
+            <w:shd w:val="clear" w:color="auto" w:fill="8EAADB" w:themeFill="accent1" w:themeFillTint="99"/>
+          </w:tcPr>
+          <w:p>
+            <w:pPr>
+              <w:jc w:val="center"/>
+            </w:pPr>
+            <w:r>
+              <w:t>37</w:t>
+            </w:r>
+          </w:p>
+        </w:tc>
+        <w:tc>
+          <w:tcPr>
+            <w:tcW w:w="7201" w:type="dxa"/>
             <w:shd w:val="clear" w:color="auto" w:fill="8EAADB" w:themeFill="accent1" w:themeFillTint="99"/>
           </w:tcPr>
           <w:p>
             <w:pPr>
               <w:ind w:left="720"/>
               <w:jc w:val="both"/>
+              <w:cnfStyle w:val="000000000000" w:firstRow="0" w:lastRow="0" w:firstColumn="0" w:lastColumn="0" w:oddVBand="0" w:evenVBand="0" w:oddHBand="0" w:evenHBand="0" w:firstRowFirstColumn="0" w:firstRowLastColumn="0" w:lastRowFirstColumn="0" w:lastRowLastColumn="0"/>
             </w:pPr>
             <w:r>
               <w:t>Future Works</w:t>
@@ -2088,7 +2724,7 @@
         </w:tc>
         <w:tc>
           <w:tcPr>
-            <w:tcW w:w="799" w:type="dxa"/>
+            <w:tcW w:w="791" w:type="dxa"/>
           </w:tcPr>
           <w:p>
             <w:pPr>
@@ -2105,13 +2741,28 @@
         <w:tc>
           <w:tcPr>
             <w:cnfStyle w:val="001000000000" w:firstRow="0" w:lastRow="0" w:firstColumn="1" w:lastColumn="0" w:oddVBand="0" w:evenVBand="0" w:oddHBand="0" w:evenHBand="0" w:firstRowFirstColumn="0" w:firstRowLastColumn="0" w:lastRowFirstColumn="0" w:lastRowLastColumn="0"/>
-            <w:tcW w:w="7472" w:type="dxa"/>
+            <w:tcW w:w="279" w:type="dxa"/>
+            <w:shd w:val="clear" w:color="auto" w:fill="8EAADB" w:themeFill="accent1" w:themeFillTint="99"/>
+          </w:tcPr>
+          <w:p>
+            <w:pPr>
+              <w:jc w:val="center"/>
+            </w:pPr>
+            <w:r>
+              <w:t>38</w:t>
+            </w:r>
+          </w:p>
+        </w:tc>
+        <w:tc>
+          <w:tcPr>
+            <w:tcW w:w="7201" w:type="dxa"/>
             <w:shd w:val="clear" w:color="auto" w:fill="8EAADB" w:themeFill="accent1" w:themeFillTint="99"/>
           </w:tcPr>
           <w:p>
             <w:pPr>
               <w:ind w:left="720"/>
               <w:jc w:val="both"/>
+              <w:cnfStyle w:val="000000000000" w:firstRow="0" w:lastRow="0" w:firstColumn="0" w:lastColumn="0" w:oddVBand="0" w:evenVBand="0" w:oddHBand="0" w:evenHBand="0" w:firstRowFirstColumn="0" w:firstRowLastColumn="0" w:lastRowFirstColumn="0" w:lastRowLastColumn="0"/>
             </w:pPr>
             <w:r>
               <w:t>Improvement Areas</w:t>
@@ -2134,7 +2785,7 @@
         </w:tc>
         <w:tc>
           <w:tcPr>
-            <w:tcW w:w="799" w:type="dxa"/>
+            <w:tcW w:w="791" w:type="dxa"/>
           </w:tcPr>
           <w:p>
             <w:pPr>
@@ -2149,9 +2800,8 @@
       </w:tr>
     </w:tbl>
     <w:p>
-      <w:pPr>
-        <w:jc w:val="center"/>
-      </w:pPr>
+      <w:bookmarkStart w:id="0" w:name="_GoBack"/>
+      <w:bookmarkEnd w:id="0"/>
     </w:p>
     <w:sectPr>
       <w:pgSz w:w="11906" w:h="16838"/>

</xml_diff>

<commit_message>
moving forward with the report
</commit_message>
<xml_diff>
--- a/docs/progress table.docx
+++ b/docs/progress table.docx
@@ -569,14 +569,15 @@
         <w:tc>
           <w:tcPr>
             <w:tcW w:w="791" w:type="dxa"/>
-          </w:tcPr>
-          <w:p>
-            <w:pPr>
-              <w:jc w:val="center"/>
-              <w:cnfStyle w:val="000000000000" w:firstRow="0" w:lastRow="0" w:firstColumn="0" w:lastColumn="0" w:oddVBand="0" w:evenVBand="0" w:oddHBand="0" w:evenHBand="0" w:firstRowFirstColumn="0" w:firstRowLastColumn="0" w:lastRowFirstColumn="0" w:lastRowLastColumn="0"/>
-            </w:pPr>
-            <w:r>
-              <w:t>N/A</w:t>
+            <w:shd w:val="clear" w:color="auto" w:fill="538135" w:themeFill="accent6" w:themeFillShade="BF"/>
+          </w:tcPr>
+          <w:p>
+            <w:pPr>
+              <w:jc w:val="center"/>
+              <w:cnfStyle w:val="000000000000" w:firstRow="0" w:lastRow="0" w:firstColumn="0" w:lastColumn="0" w:oddVBand="0" w:evenVBand="0" w:oddHBand="0" w:evenHBand="0" w:firstRowFirstColumn="0" w:firstRowLastColumn="0" w:lastRowFirstColumn="0" w:lastRowLastColumn="0"/>
+            </w:pPr>
+            <w:r>
+              <w:t>Done!</w:t>
             </w:r>
           </w:p>
         </w:tc>
@@ -630,15 +631,18 @@
         <w:tc>
           <w:tcPr>
             <w:tcW w:w="791" w:type="dxa"/>
-          </w:tcPr>
-          <w:p>
-            <w:pPr>
-              <w:jc w:val="center"/>
-              <w:cnfStyle w:val="000000000000" w:firstRow="0" w:lastRow="0" w:firstColumn="0" w:lastColumn="0" w:oddVBand="0" w:evenVBand="0" w:oddHBand="0" w:evenHBand="0" w:firstRowFirstColumn="0" w:firstRowLastColumn="0" w:lastRowFirstColumn="0" w:lastRowLastColumn="0"/>
-            </w:pPr>
-            <w:r>
-              <w:t>N/A</w:t>
-            </w:r>
+            <w:shd w:val="clear" w:color="auto" w:fill="538135" w:themeFill="accent6" w:themeFillShade="BF"/>
+          </w:tcPr>
+          <w:p>
+            <w:pPr>
+              <w:jc w:val="center"/>
+              <w:cnfStyle w:val="000000000000" w:firstRow="0" w:lastRow="0" w:firstColumn="0" w:lastColumn="0" w:oddVBand="0" w:evenVBand="0" w:oddHBand="0" w:evenHBand="0" w:firstRowFirstColumn="0" w:firstRowLastColumn="0" w:lastRowFirstColumn="0" w:lastRowLastColumn="0"/>
+            </w:pPr>
+            <w:r>
+              <w:t>Done!</w:t>
+            </w:r>
+            <w:bookmarkStart w:id="0" w:name="_GoBack"/>
+            <w:bookmarkEnd w:id="0"/>
           </w:p>
         </w:tc>
       </w:tr>
@@ -2800,8 +2804,11 @@
       </w:tr>
     </w:tbl>
     <w:p>
-      <w:bookmarkStart w:id="0" w:name="_GoBack"/>
-      <w:bookmarkEnd w:id="0"/>
+      <w:pPr>
+        <w:rPr>
+          <w:lang w:val="en-US"/>
+        </w:rPr>
+      </w:pPr>
     </w:p>
     <w:sectPr>
       <w:pgSz w:w="11906" w:h="16838"/>

</xml_diff>